<commit_message>
Uploud dos arquivos de escrita do tcc
</commit_message>
<xml_diff>
--- a/Documentos/INTERPRETADOR D+  -   QUESTIONÁRIO DE UTILIZAÇÃO DO SOFTWARE.docx
+++ b/Documentos/INTERPRETADOR D+  -   QUESTIONÁRIO DE UTILIZAÇÃO DO SOFTWARE.docx
@@ -218,15 +218,7 @@
           <w:sz w:val="22"/>
           <w:szCs w:val="22"/>
         </w:rPr>
-        <w:t>2.Idade (anos): __</w:t>
-      </w:r>
-      <w:r>
-        <w:rPr>
-          <w:rFonts w:ascii="Calibri" w:eastAsia="Calibri" w:hAnsi="Calibri" w:cs="Calibri"/>
-          <w:sz w:val="22"/>
-          <w:szCs w:val="22"/>
-        </w:rPr>
-        <w:t>_____________________________________________________</w:t>
+        <w:t>2.Idade (anos): _______________________________________________________</w:t>
       </w:r>
     </w:p>
     <w:p>
@@ -605,15 +597,7 @@
           <w:sz w:val="22"/>
           <w:szCs w:val="22"/>
         </w:rPr>
-        <w:t xml:space="preserve">    ) menos de 6 mese</w:t>
-      </w:r>
-      <w:r>
-        <w:rPr>
-          <w:rFonts w:ascii="Calibri" w:eastAsia="Calibri" w:hAnsi="Calibri" w:cs="Calibri"/>
-          <w:sz w:val="22"/>
-          <w:szCs w:val="22"/>
-        </w:rPr>
-        <w:t>s</w:t>
+        <w:t xml:space="preserve">    ) menos de 6 meses</w:t>
       </w:r>
       <w:r>
         <w:rPr>
@@ -669,15 +653,7 @@
           <w:sz w:val="22"/>
           <w:szCs w:val="22"/>
         </w:rPr>
-        <w:t xml:space="preserve">( </w:t>
-      </w:r>
-      <w:r>
-        <w:rPr>
-          <w:rFonts w:ascii="Calibri" w:eastAsia="Calibri" w:hAnsi="Calibri" w:cs="Calibri"/>
-          <w:sz w:val="22"/>
-          <w:szCs w:val="22"/>
-        </w:rPr>
-        <w:t xml:space="preserve">   ) de </w:t>
+        <w:t xml:space="preserve">(    ) de </w:t>
       </w:r>
       <w:r>
         <w:rPr>
@@ -873,15 +849,7 @@
           <w:sz w:val="22"/>
           <w:szCs w:val="22"/>
         </w:rPr>
-        <w:t xml:space="preserve">(  </w:t>
-      </w:r>
-      <w:r>
-        <w:rPr>
-          <w:rFonts w:ascii="Calibri" w:eastAsia="Calibri" w:hAnsi="Calibri" w:cs="Calibri"/>
-          <w:sz w:val="22"/>
-          <w:szCs w:val="22"/>
-        </w:rPr>
-        <w:t xml:space="preserve"> ) </w:t>
+        <w:t xml:space="preserve">(   ) </w:t>
       </w:r>
       <w:r>
         <w:rPr>
@@ -1600,16 +1568,7 @@
           <w:sz w:val="22"/>
           <w:szCs w:val="22"/>
         </w:rPr>
-        <w:t>Foi possível verificar quais caracteres não fazem parte da linguagem</w:t>
-      </w:r>
-      <w:r>
-        <w:rPr>
-          <w:rFonts w:ascii="Calibri" w:eastAsia="Calibri" w:hAnsi="Calibri" w:cs="Calibri"/>
-          <w:color w:val="000000" w:themeColor="text1"/>
-          <w:sz w:val="22"/>
-          <w:szCs w:val="22"/>
-        </w:rPr>
-        <w:t>?</w:t>
+        <w:t>Foi possível verificar quais caracteres não fazem parte da linguagem?</w:t>
       </w:r>
     </w:p>
     <w:p>
@@ -1760,8 +1719,267 @@
           <w:sz w:val="22"/>
           <w:szCs w:val="22"/>
         </w:rPr>
-        <w:t>A mensagem de erro dos caracteres ficou clara</w:t>
-      </w:r>
+        <w:t>A mensagem de erro dos caracteres ficou clara?</w:t>
+      </w:r>
+    </w:p>
+    <w:p>
+      <w:pPr>
+        <w:jc w:val="both"/>
+        <w:rPr>
+          <w:rFonts w:ascii="Calibri" w:eastAsia="Calibri" w:hAnsi="Calibri" w:cs="Calibri"/>
+          <w:sz w:val="22"/>
+          <w:szCs w:val="22"/>
+        </w:rPr>
+      </w:pPr>
+      <w:proofErr w:type="gramStart"/>
+      <w:r>
+        <w:rPr>
+          <w:rFonts w:ascii="Calibri" w:eastAsia="Calibri" w:hAnsi="Calibri" w:cs="Calibri"/>
+          <w:sz w:val="22"/>
+          <w:szCs w:val="22"/>
+        </w:rPr>
+        <w:t xml:space="preserve">(  </w:t>
+      </w:r>
+      <w:proofErr w:type="gramEnd"/>
+      <w:r>
+        <w:rPr>
+          <w:rFonts w:ascii="Calibri" w:eastAsia="Calibri" w:hAnsi="Calibri" w:cs="Calibri"/>
+          <w:sz w:val="22"/>
+          <w:szCs w:val="22"/>
+        </w:rPr>
+        <w:t xml:space="preserve">   ) </w:t>
+      </w:r>
+      <w:r>
+        <w:rPr>
+          <w:rFonts w:ascii="Calibri" w:eastAsia="Calibri" w:hAnsi="Calibri" w:cs="Calibri"/>
+          <w:sz w:val="22"/>
+          <w:szCs w:val="22"/>
+        </w:rPr>
+        <w:t>Sim</w:t>
+      </w:r>
+      <w:r>
+        <w:rPr>
+          <w:rFonts w:eastAsia="Calibri"/>
+          <w:sz w:val="22"/>
+          <w:szCs w:val="22"/>
+        </w:rPr>
+        <w:tab/>
+      </w:r>
+      <w:r>
+        <w:rPr>
+          <w:rFonts w:eastAsia="Calibri"/>
+          <w:sz w:val="22"/>
+          <w:szCs w:val="22"/>
+        </w:rPr>
+        <w:tab/>
+      </w:r>
+      <w:r>
+        <w:rPr>
+          <w:rFonts w:ascii="Calibri" w:eastAsia="Calibri" w:hAnsi="Calibri" w:cs="Calibri"/>
+          <w:sz w:val="22"/>
+          <w:szCs w:val="22"/>
+        </w:rPr>
+        <w:t xml:space="preserve">( </w:t>
+      </w:r>
+      <w:r>
+        <w:rPr>
+          <w:rFonts w:ascii="Calibri" w:eastAsia="Calibri" w:hAnsi="Calibri" w:cs="Calibri"/>
+          <w:sz w:val="22"/>
+          <w:szCs w:val="22"/>
+        </w:rPr>
+        <w:t xml:space="preserve">   </w:t>
+      </w:r>
+      <w:r>
+        <w:rPr>
+          <w:rFonts w:ascii="Calibri" w:eastAsia="Calibri" w:hAnsi="Calibri" w:cs="Calibri"/>
+          <w:sz w:val="22"/>
+          <w:szCs w:val="22"/>
+        </w:rPr>
+        <w:t xml:space="preserve">) </w:t>
+      </w:r>
+      <w:r>
+        <w:rPr>
+          <w:rFonts w:ascii="Calibri" w:eastAsia="Calibri" w:hAnsi="Calibri" w:cs="Calibri"/>
+          <w:sz w:val="22"/>
+          <w:szCs w:val="22"/>
+        </w:rPr>
+        <w:t>Não</w:t>
+      </w:r>
+      <w:r>
+        <w:rPr>
+          <w:rFonts w:ascii="Calibri" w:eastAsia="Calibri" w:hAnsi="Calibri" w:cs="Calibri"/>
+          <w:sz w:val="22"/>
+          <w:szCs w:val="22"/>
+        </w:rPr>
+        <w:tab/>
+        <w:t>(   )Talvez</w:t>
+      </w:r>
+    </w:p>
+    <w:p>
+      <w:pPr>
+        <w:jc w:val="both"/>
+        <w:rPr>
+          <w:rFonts w:eastAsia="Calibri"/>
+          <w:sz w:val="22"/>
+          <w:szCs w:val="22"/>
+        </w:rPr>
+      </w:pPr>
+    </w:p>
+    <w:p>
+      <w:pPr>
+        <w:jc w:val="both"/>
+        <w:rPr>
+          <w:rFonts w:ascii="Calibri" w:eastAsia="Calibri" w:hAnsi="Calibri" w:cs="Calibri"/>
+          <w:sz w:val="22"/>
+          <w:szCs w:val="22"/>
+        </w:rPr>
+      </w:pPr>
+      <w:r>
+        <w:rPr>
+          <w:rFonts w:ascii="Calibri" w:eastAsia="Calibri" w:hAnsi="Calibri" w:cs="Calibri"/>
+          <w:sz w:val="22"/>
+          <w:szCs w:val="22"/>
+        </w:rPr>
+        <w:t>1</w:t>
+      </w:r>
+      <w:r>
+        <w:rPr>
+          <w:rFonts w:ascii="Calibri" w:eastAsia="Calibri" w:hAnsi="Calibri" w:cs="Calibri"/>
+          <w:sz w:val="22"/>
+          <w:szCs w:val="22"/>
+        </w:rPr>
+        <w:t>3</w:t>
+      </w:r>
+      <w:r>
+        <w:rPr>
+          <w:rFonts w:ascii="Calibri" w:eastAsia="Calibri" w:hAnsi="Calibri" w:cs="Calibri"/>
+          <w:sz w:val="22"/>
+          <w:szCs w:val="22"/>
+        </w:rPr>
+        <w:t xml:space="preserve">. </w:t>
+      </w:r>
+      <w:r>
+        <w:rPr>
+          <w:rFonts w:ascii="Calibri" w:eastAsia="Calibri" w:hAnsi="Calibri" w:cs="Calibri"/>
+          <w:sz w:val="22"/>
+          <w:szCs w:val="22"/>
+        </w:rPr>
+        <w:t>Os Autômatos ilustrados auxiliaram na compreensão dos passos da Análise Léxica?</w:t>
+      </w:r>
+    </w:p>
+    <w:p>
+      <w:pPr>
+        <w:jc w:val="both"/>
+        <w:rPr>
+          <w:rFonts w:ascii="Calibri" w:eastAsia="Calibri" w:hAnsi="Calibri" w:cs="Calibri"/>
+          <w:sz w:val="22"/>
+          <w:szCs w:val="22"/>
+        </w:rPr>
+      </w:pPr>
+      <w:proofErr w:type="gramStart"/>
+      <w:r>
+        <w:rPr>
+          <w:rFonts w:ascii="Calibri" w:eastAsia="Calibri" w:hAnsi="Calibri" w:cs="Calibri"/>
+          <w:sz w:val="22"/>
+          <w:szCs w:val="22"/>
+        </w:rPr>
+        <w:t xml:space="preserve">(  </w:t>
+      </w:r>
+      <w:proofErr w:type="gramEnd"/>
+      <w:r>
+        <w:rPr>
+          <w:rFonts w:ascii="Calibri" w:eastAsia="Calibri" w:hAnsi="Calibri" w:cs="Calibri"/>
+          <w:sz w:val="22"/>
+          <w:szCs w:val="22"/>
+        </w:rPr>
+        <w:t xml:space="preserve">   ) </w:t>
+      </w:r>
+      <w:r>
+        <w:rPr>
+          <w:rFonts w:ascii="Calibri" w:eastAsia="Calibri" w:hAnsi="Calibri" w:cs="Calibri"/>
+          <w:sz w:val="22"/>
+          <w:szCs w:val="22"/>
+        </w:rPr>
+        <w:t>Sim</w:t>
+      </w:r>
+      <w:r>
+        <w:rPr>
+          <w:rFonts w:eastAsia="Calibri"/>
+          <w:sz w:val="22"/>
+          <w:szCs w:val="22"/>
+        </w:rPr>
+        <w:tab/>
+      </w:r>
+      <w:r>
+        <w:rPr>
+          <w:rFonts w:eastAsia="Calibri"/>
+          <w:sz w:val="22"/>
+          <w:szCs w:val="22"/>
+        </w:rPr>
+        <w:tab/>
+      </w:r>
+      <w:r>
+        <w:rPr>
+          <w:rFonts w:ascii="Calibri" w:eastAsia="Calibri" w:hAnsi="Calibri" w:cs="Calibri"/>
+          <w:sz w:val="22"/>
+          <w:szCs w:val="22"/>
+        </w:rPr>
+        <w:t xml:space="preserve">( </w:t>
+      </w:r>
+      <w:r>
+        <w:rPr>
+          <w:rFonts w:ascii="Calibri" w:eastAsia="Calibri" w:hAnsi="Calibri" w:cs="Calibri"/>
+          <w:sz w:val="22"/>
+          <w:szCs w:val="22"/>
+        </w:rPr>
+        <w:t xml:space="preserve">   </w:t>
+      </w:r>
+      <w:r>
+        <w:rPr>
+          <w:rFonts w:ascii="Calibri" w:eastAsia="Calibri" w:hAnsi="Calibri" w:cs="Calibri"/>
+          <w:sz w:val="22"/>
+          <w:szCs w:val="22"/>
+        </w:rPr>
+        <w:t xml:space="preserve">) </w:t>
+      </w:r>
+      <w:r>
+        <w:rPr>
+          <w:rFonts w:ascii="Calibri" w:eastAsia="Calibri" w:hAnsi="Calibri" w:cs="Calibri"/>
+          <w:sz w:val="22"/>
+          <w:szCs w:val="22"/>
+        </w:rPr>
+        <w:t>Não</w:t>
+      </w:r>
+      <w:r>
+        <w:rPr>
+          <w:rFonts w:ascii="Calibri" w:eastAsia="Calibri" w:hAnsi="Calibri" w:cs="Calibri"/>
+          <w:sz w:val="22"/>
+          <w:szCs w:val="22"/>
+        </w:rPr>
+        <w:tab/>
+        <w:t>(   )Talvez</w:t>
+      </w:r>
+    </w:p>
+    <w:p>
+      <w:pPr>
+        <w:jc w:val="both"/>
+        <w:rPr>
+          <w:rFonts w:ascii="Calibri" w:eastAsia="Calibri" w:hAnsi="Calibri" w:cs="Calibri"/>
+          <w:sz w:val="22"/>
+          <w:szCs w:val="22"/>
+        </w:rPr>
+      </w:pPr>
+    </w:p>
+    <w:p>
+      <w:pPr>
+        <w:jc w:val="both"/>
+        <w:rPr>
+          <w:rFonts w:ascii="Calibri" w:eastAsia="Calibri" w:hAnsi="Calibri" w:cs="Calibri"/>
+          <w:color w:val="FF0000"/>
+          <w:sz w:val="22"/>
+          <w:szCs w:val="22"/>
+        </w:rPr>
+      </w:pPr>
       <w:r>
         <w:rPr>
           <w:rFonts w:ascii="Calibri" w:eastAsia="Calibri" w:hAnsi="Calibri" w:cs="Calibri"/>
@@ -1769,6 +1987,626 @@
           <w:sz w:val="22"/>
           <w:szCs w:val="22"/>
         </w:rPr>
+        <w:t>1</w:t>
+      </w:r>
+      <w:r>
+        <w:rPr>
+          <w:rFonts w:ascii="Calibri" w:eastAsia="Calibri" w:hAnsi="Calibri" w:cs="Calibri"/>
+          <w:color w:val="000000" w:themeColor="text1"/>
+          <w:sz w:val="22"/>
+          <w:szCs w:val="22"/>
+        </w:rPr>
+        <w:t>4</w:t>
+      </w:r>
+      <w:r>
+        <w:rPr>
+          <w:rFonts w:ascii="Calibri" w:eastAsia="Calibri" w:hAnsi="Calibri" w:cs="Calibri"/>
+          <w:color w:val="000000" w:themeColor="text1"/>
+          <w:sz w:val="22"/>
+          <w:szCs w:val="22"/>
+        </w:rPr>
+        <w:t xml:space="preserve">. </w:t>
+      </w:r>
+      <w:r>
+        <w:rPr>
+          <w:rFonts w:ascii="Calibri" w:eastAsia="Calibri" w:hAnsi="Calibri" w:cs="Calibri"/>
+          <w:color w:val="000000" w:themeColor="text1"/>
+          <w:sz w:val="22"/>
+          <w:szCs w:val="22"/>
+        </w:rPr>
+        <w:t>Ficou claro com os autômatos coloridos por onde o código percorreu?</w:t>
+      </w:r>
+    </w:p>
+    <w:p>
+      <w:pPr>
+        <w:jc w:val="both"/>
+        <w:rPr>
+          <w:rFonts w:ascii="Calibri" w:eastAsia="Calibri" w:hAnsi="Calibri" w:cs="Calibri"/>
+          <w:sz w:val="22"/>
+          <w:szCs w:val="22"/>
+        </w:rPr>
+      </w:pPr>
+      <w:proofErr w:type="gramStart"/>
+      <w:r>
+        <w:rPr>
+          <w:rFonts w:ascii="Calibri" w:eastAsia="Calibri" w:hAnsi="Calibri" w:cs="Calibri"/>
+          <w:sz w:val="22"/>
+          <w:szCs w:val="22"/>
+        </w:rPr>
+        <w:t xml:space="preserve">(  </w:t>
+      </w:r>
+      <w:proofErr w:type="gramEnd"/>
+      <w:r>
+        <w:rPr>
+          <w:rFonts w:ascii="Calibri" w:eastAsia="Calibri" w:hAnsi="Calibri" w:cs="Calibri"/>
+          <w:sz w:val="22"/>
+          <w:szCs w:val="22"/>
+        </w:rPr>
+        <w:t xml:space="preserve">   ) </w:t>
+      </w:r>
+      <w:r>
+        <w:rPr>
+          <w:rFonts w:ascii="Calibri" w:eastAsia="Calibri" w:hAnsi="Calibri" w:cs="Calibri"/>
+          <w:sz w:val="22"/>
+          <w:szCs w:val="22"/>
+        </w:rPr>
+        <w:t>Sim</w:t>
+      </w:r>
+      <w:r>
+        <w:rPr>
+          <w:rFonts w:eastAsia="Calibri"/>
+          <w:sz w:val="22"/>
+          <w:szCs w:val="22"/>
+        </w:rPr>
+        <w:tab/>
+      </w:r>
+      <w:r>
+        <w:rPr>
+          <w:rFonts w:eastAsia="Calibri"/>
+          <w:sz w:val="22"/>
+          <w:szCs w:val="22"/>
+        </w:rPr>
+        <w:tab/>
+      </w:r>
+      <w:r>
+        <w:rPr>
+          <w:rFonts w:ascii="Calibri" w:eastAsia="Calibri" w:hAnsi="Calibri" w:cs="Calibri"/>
+          <w:sz w:val="22"/>
+          <w:szCs w:val="22"/>
+        </w:rPr>
+        <w:t xml:space="preserve">( </w:t>
+      </w:r>
+      <w:r>
+        <w:rPr>
+          <w:rFonts w:ascii="Calibri" w:eastAsia="Calibri" w:hAnsi="Calibri" w:cs="Calibri"/>
+          <w:sz w:val="22"/>
+          <w:szCs w:val="22"/>
+        </w:rPr>
+        <w:t xml:space="preserve">   </w:t>
+      </w:r>
+      <w:r>
+        <w:rPr>
+          <w:rFonts w:ascii="Calibri" w:eastAsia="Calibri" w:hAnsi="Calibri" w:cs="Calibri"/>
+          <w:sz w:val="22"/>
+          <w:szCs w:val="22"/>
+        </w:rPr>
+        <w:t xml:space="preserve">) </w:t>
+      </w:r>
+      <w:r>
+        <w:rPr>
+          <w:rFonts w:ascii="Calibri" w:eastAsia="Calibri" w:hAnsi="Calibri" w:cs="Calibri"/>
+          <w:sz w:val="22"/>
+          <w:szCs w:val="22"/>
+        </w:rPr>
+        <w:t>Não</w:t>
+      </w:r>
+      <w:r>
+        <w:rPr>
+          <w:rFonts w:ascii="Calibri" w:eastAsia="Calibri" w:hAnsi="Calibri" w:cs="Calibri"/>
+          <w:sz w:val="22"/>
+          <w:szCs w:val="22"/>
+        </w:rPr>
+        <w:tab/>
+        <w:t>(   )Talvez</w:t>
+      </w:r>
+    </w:p>
+    <w:p>
+      <w:pPr>
+        <w:jc w:val="both"/>
+        <w:rPr>
+          <w:rFonts w:eastAsia="Calibri"/>
+          <w:color w:val="000000"/>
+          <w:sz w:val="22"/>
+          <w:szCs w:val="22"/>
+        </w:rPr>
+      </w:pPr>
+    </w:p>
+    <w:p>
+      <w:pPr>
+        <w:jc w:val="both"/>
+        <w:rPr>
+          <w:rFonts w:ascii="Calibri" w:eastAsia="Calibri" w:hAnsi="Calibri" w:cs="Calibri"/>
+          <w:color w:val="FF0000"/>
+          <w:sz w:val="22"/>
+          <w:szCs w:val="22"/>
+        </w:rPr>
+      </w:pPr>
+      <w:r>
+        <w:rPr>
+          <w:rFonts w:ascii="Calibri" w:eastAsia="Calibri" w:hAnsi="Calibri" w:cs="Calibri"/>
+          <w:color w:val="000000" w:themeColor="text1"/>
+          <w:sz w:val="22"/>
+          <w:szCs w:val="22"/>
+        </w:rPr>
+        <w:t>1</w:t>
+      </w:r>
+      <w:r>
+        <w:rPr>
+          <w:rFonts w:ascii="Calibri" w:eastAsia="Calibri" w:hAnsi="Calibri" w:cs="Calibri"/>
+          <w:color w:val="000000" w:themeColor="text1"/>
+          <w:sz w:val="22"/>
+          <w:szCs w:val="22"/>
+        </w:rPr>
+        <w:t>5</w:t>
+      </w:r>
+      <w:r>
+        <w:rPr>
+          <w:rFonts w:ascii="Calibri" w:eastAsia="Calibri" w:hAnsi="Calibri" w:cs="Calibri"/>
+          <w:color w:val="000000" w:themeColor="text1"/>
+          <w:sz w:val="22"/>
+          <w:szCs w:val="22"/>
+        </w:rPr>
+        <w:t xml:space="preserve">. </w:t>
+      </w:r>
+      <w:r>
+        <w:rPr>
+          <w:rFonts w:ascii="Calibri" w:eastAsia="Calibri" w:hAnsi="Calibri" w:cs="Calibri"/>
+          <w:color w:val="000000" w:themeColor="text1"/>
+          <w:sz w:val="22"/>
+          <w:szCs w:val="22"/>
+        </w:rPr>
+        <w:t>A saída da Analise Sintática ficou clara?</w:t>
+      </w:r>
+    </w:p>
+    <w:p>
+      <w:pPr>
+        <w:jc w:val="both"/>
+        <w:rPr>
+          <w:rFonts w:ascii="Calibri" w:eastAsia="Calibri" w:hAnsi="Calibri" w:cs="Calibri"/>
+          <w:sz w:val="22"/>
+          <w:szCs w:val="22"/>
+        </w:rPr>
+      </w:pPr>
+      <w:proofErr w:type="gramStart"/>
+      <w:r>
+        <w:rPr>
+          <w:rFonts w:ascii="Calibri" w:eastAsia="Calibri" w:hAnsi="Calibri" w:cs="Calibri"/>
+          <w:sz w:val="22"/>
+          <w:szCs w:val="22"/>
+        </w:rPr>
+        <w:t xml:space="preserve">(  </w:t>
+      </w:r>
+      <w:proofErr w:type="gramEnd"/>
+      <w:r>
+        <w:rPr>
+          <w:rFonts w:ascii="Calibri" w:eastAsia="Calibri" w:hAnsi="Calibri" w:cs="Calibri"/>
+          <w:sz w:val="22"/>
+          <w:szCs w:val="22"/>
+        </w:rPr>
+        <w:t xml:space="preserve">   ) </w:t>
+      </w:r>
+      <w:r>
+        <w:rPr>
+          <w:rFonts w:ascii="Calibri" w:eastAsia="Calibri" w:hAnsi="Calibri" w:cs="Calibri"/>
+          <w:sz w:val="22"/>
+          <w:szCs w:val="22"/>
+        </w:rPr>
+        <w:t>Sim</w:t>
+      </w:r>
+      <w:r>
+        <w:rPr>
+          <w:rFonts w:eastAsia="Calibri"/>
+          <w:sz w:val="22"/>
+          <w:szCs w:val="22"/>
+        </w:rPr>
+        <w:tab/>
+      </w:r>
+      <w:r>
+        <w:rPr>
+          <w:rFonts w:eastAsia="Calibri"/>
+          <w:sz w:val="22"/>
+          <w:szCs w:val="22"/>
+        </w:rPr>
+        <w:tab/>
+      </w:r>
+      <w:r>
+        <w:rPr>
+          <w:rFonts w:ascii="Calibri" w:eastAsia="Calibri" w:hAnsi="Calibri" w:cs="Calibri"/>
+          <w:sz w:val="22"/>
+          <w:szCs w:val="22"/>
+        </w:rPr>
+        <w:t xml:space="preserve">( </w:t>
+      </w:r>
+      <w:r>
+        <w:rPr>
+          <w:rFonts w:ascii="Calibri" w:eastAsia="Calibri" w:hAnsi="Calibri" w:cs="Calibri"/>
+          <w:sz w:val="22"/>
+          <w:szCs w:val="22"/>
+        </w:rPr>
+        <w:t xml:space="preserve">   </w:t>
+      </w:r>
+      <w:r>
+        <w:rPr>
+          <w:rFonts w:ascii="Calibri" w:eastAsia="Calibri" w:hAnsi="Calibri" w:cs="Calibri"/>
+          <w:sz w:val="22"/>
+          <w:szCs w:val="22"/>
+        </w:rPr>
+        <w:t xml:space="preserve">) </w:t>
+      </w:r>
+      <w:r>
+        <w:rPr>
+          <w:rFonts w:ascii="Calibri" w:eastAsia="Calibri" w:hAnsi="Calibri" w:cs="Calibri"/>
+          <w:sz w:val="22"/>
+          <w:szCs w:val="22"/>
+        </w:rPr>
+        <w:t>Não</w:t>
+      </w:r>
+      <w:r>
+        <w:rPr>
+          <w:rFonts w:ascii="Calibri" w:eastAsia="Calibri" w:hAnsi="Calibri" w:cs="Calibri"/>
+          <w:sz w:val="22"/>
+          <w:szCs w:val="22"/>
+        </w:rPr>
+        <w:tab/>
+        <w:t>(   )Talvez</w:t>
+      </w:r>
+    </w:p>
+    <w:p>
+      <w:pPr>
+        <w:jc w:val="both"/>
+        <w:rPr>
+          <w:rFonts w:eastAsia="Calibri"/>
+          <w:color w:val="000000"/>
+          <w:sz w:val="22"/>
+          <w:szCs w:val="22"/>
+        </w:rPr>
+      </w:pPr>
+    </w:p>
+    <w:p>
+      <w:pPr>
+        <w:jc w:val="both"/>
+        <w:rPr>
+          <w:rFonts w:ascii="Calibri" w:eastAsia="Calibri" w:hAnsi="Calibri" w:cs="Calibri"/>
+          <w:sz w:val="22"/>
+          <w:szCs w:val="22"/>
+        </w:rPr>
+      </w:pPr>
+      <w:r>
+        <w:rPr>
+          <w:rFonts w:ascii="Calibri" w:eastAsia="Calibri" w:hAnsi="Calibri" w:cs="Calibri"/>
+          <w:sz w:val="22"/>
+          <w:szCs w:val="22"/>
+        </w:rPr>
+        <w:t>1</w:t>
+      </w:r>
+      <w:r>
+        <w:rPr>
+          <w:rFonts w:ascii="Calibri" w:eastAsia="Calibri" w:hAnsi="Calibri" w:cs="Calibri"/>
+          <w:sz w:val="22"/>
+          <w:szCs w:val="22"/>
+        </w:rPr>
+        <w:t>6</w:t>
+      </w:r>
+      <w:r>
+        <w:rPr>
+          <w:rFonts w:ascii="Calibri" w:eastAsia="Calibri" w:hAnsi="Calibri" w:cs="Calibri"/>
+          <w:sz w:val="22"/>
+          <w:szCs w:val="22"/>
+        </w:rPr>
+        <w:t xml:space="preserve">. </w:t>
+      </w:r>
+      <w:r>
+        <w:rPr>
+          <w:rFonts w:ascii="Calibri" w:eastAsia="Calibri" w:hAnsi="Calibri" w:cs="Calibri"/>
+          <w:sz w:val="22"/>
+          <w:szCs w:val="22"/>
+        </w:rPr>
+        <w:t>Está claro por onde o código passou na Análise Sintática, com o auxílio do log?</w:t>
+      </w:r>
+    </w:p>
+    <w:p>
+      <w:pPr>
+        <w:jc w:val="both"/>
+        <w:rPr>
+          <w:rFonts w:ascii="Calibri" w:eastAsia="Calibri" w:hAnsi="Calibri" w:cs="Calibri"/>
+          <w:sz w:val="22"/>
+          <w:szCs w:val="22"/>
+        </w:rPr>
+      </w:pPr>
+      <w:proofErr w:type="gramStart"/>
+      <w:r>
+        <w:rPr>
+          <w:rFonts w:ascii="Calibri" w:eastAsia="Calibri" w:hAnsi="Calibri" w:cs="Calibri"/>
+          <w:sz w:val="22"/>
+          <w:szCs w:val="22"/>
+        </w:rPr>
+        <w:t xml:space="preserve">(  </w:t>
+      </w:r>
+      <w:proofErr w:type="gramEnd"/>
+      <w:r>
+        <w:rPr>
+          <w:rFonts w:ascii="Calibri" w:eastAsia="Calibri" w:hAnsi="Calibri" w:cs="Calibri"/>
+          <w:sz w:val="22"/>
+          <w:szCs w:val="22"/>
+        </w:rPr>
+        <w:t xml:space="preserve">   ) </w:t>
+      </w:r>
+      <w:r>
+        <w:rPr>
+          <w:rFonts w:ascii="Calibri" w:eastAsia="Calibri" w:hAnsi="Calibri" w:cs="Calibri"/>
+          <w:sz w:val="22"/>
+          <w:szCs w:val="22"/>
+        </w:rPr>
+        <w:t>Sim</w:t>
+      </w:r>
+      <w:r>
+        <w:rPr>
+          <w:rFonts w:eastAsia="Calibri"/>
+          <w:sz w:val="22"/>
+          <w:szCs w:val="22"/>
+        </w:rPr>
+        <w:tab/>
+      </w:r>
+      <w:r>
+        <w:rPr>
+          <w:rFonts w:eastAsia="Calibri"/>
+          <w:sz w:val="22"/>
+          <w:szCs w:val="22"/>
+        </w:rPr>
+        <w:tab/>
+      </w:r>
+      <w:r>
+        <w:rPr>
+          <w:rFonts w:ascii="Calibri" w:eastAsia="Calibri" w:hAnsi="Calibri" w:cs="Calibri"/>
+          <w:sz w:val="22"/>
+          <w:szCs w:val="22"/>
+        </w:rPr>
+        <w:t xml:space="preserve">( </w:t>
+      </w:r>
+      <w:r>
+        <w:rPr>
+          <w:rFonts w:ascii="Calibri" w:eastAsia="Calibri" w:hAnsi="Calibri" w:cs="Calibri"/>
+          <w:sz w:val="22"/>
+          <w:szCs w:val="22"/>
+        </w:rPr>
+        <w:t xml:space="preserve">   </w:t>
+      </w:r>
+      <w:r>
+        <w:rPr>
+          <w:rFonts w:ascii="Calibri" w:eastAsia="Calibri" w:hAnsi="Calibri" w:cs="Calibri"/>
+          <w:sz w:val="22"/>
+          <w:szCs w:val="22"/>
+        </w:rPr>
+        <w:t xml:space="preserve">) </w:t>
+      </w:r>
+      <w:r>
+        <w:rPr>
+          <w:rFonts w:ascii="Calibri" w:eastAsia="Calibri" w:hAnsi="Calibri" w:cs="Calibri"/>
+          <w:sz w:val="22"/>
+          <w:szCs w:val="22"/>
+        </w:rPr>
+        <w:t>Não</w:t>
+      </w:r>
+      <w:r>
+        <w:rPr>
+          <w:rFonts w:ascii="Calibri" w:eastAsia="Calibri" w:hAnsi="Calibri" w:cs="Calibri"/>
+          <w:sz w:val="22"/>
+          <w:szCs w:val="22"/>
+        </w:rPr>
+        <w:tab/>
+        <w:t>(   )Talvez</w:t>
+      </w:r>
+    </w:p>
+    <w:p>
+      <w:pPr>
+        <w:jc w:val="both"/>
+        <w:rPr>
+          <w:rFonts w:eastAsia="Calibri"/>
+          <w:sz w:val="22"/>
+          <w:szCs w:val="22"/>
+        </w:rPr>
+      </w:pPr>
+    </w:p>
+    <w:p>
+      <w:pPr>
+        <w:rPr>
+          <w:rFonts w:ascii="Calibri" w:eastAsia="Calibri" w:hAnsi="Calibri" w:cs="Calibri"/>
+          <w:sz w:val="22"/>
+          <w:szCs w:val="22"/>
+        </w:rPr>
+      </w:pPr>
+      <w:r>
+        <w:rPr>
+          <w:rFonts w:ascii="Calibri" w:eastAsia="Calibri" w:hAnsi="Calibri" w:cs="Calibri"/>
+          <w:sz w:val="22"/>
+          <w:szCs w:val="22"/>
+        </w:rPr>
+        <w:t>1</w:t>
+      </w:r>
+      <w:r>
+        <w:rPr>
+          <w:rFonts w:ascii="Calibri" w:eastAsia="Calibri" w:hAnsi="Calibri" w:cs="Calibri"/>
+          <w:sz w:val="22"/>
+          <w:szCs w:val="22"/>
+        </w:rPr>
+        <w:t>7</w:t>
+      </w:r>
+      <w:r>
+        <w:rPr>
+          <w:rFonts w:ascii="Calibri" w:eastAsia="Calibri" w:hAnsi="Calibri" w:cs="Calibri"/>
+          <w:sz w:val="22"/>
+          <w:szCs w:val="22"/>
+        </w:rPr>
+        <w:t xml:space="preserve">. </w:t>
+      </w:r>
+      <w:r>
+        <w:rPr>
+          <w:rFonts w:ascii="Calibri" w:eastAsia="Calibri" w:hAnsi="Calibri" w:cs="Calibri"/>
+          <w:sz w:val="22"/>
+          <w:szCs w:val="22"/>
+        </w:rPr>
+        <w:t>Os erros encontrados na Análise Sintática são indicados de forma clara? com a ajuda da numeração das linhas</w:t>
+      </w:r>
+      <w:r>
+        <w:rPr>
+          <w:rFonts w:ascii="Calibri" w:eastAsia="Calibri" w:hAnsi="Calibri" w:cs="Calibri"/>
+          <w:sz w:val="22"/>
+          <w:szCs w:val="22"/>
+        </w:rPr>
+        <w:t xml:space="preserve">? </w:t>
+      </w:r>
+    </w:p>
+    <w:p>
+      <w:pPr>
+        <w:jc w:val="both"/>
+        <w:rPr>
+          <w:rFonts w:ascii="Calibri" w:eastAsia="Calibri" w:hAnsi="Calibri" w:cs="Calibri"/>
+          <w:sz w:val="22"/>
+          <w:szCs w:val="22"/>
+        </w:rPr>
+      </w:pPr>
+      <w:proofErr w:type="gramStart"/>
+      <w:r>
+        <w:rPr>
+          <w:rFonts w:ascii="Calibri" w:eastAsia="Calibri" w:hAnsi="Calibri" w:cs="Calibri"/>
+          <w:sz w:val="22"/>
+          <w:szCs w:val="22"/>
+        </w:rPr>
+        <w:t xml:space="preserve">(  </w:t>
+      </w:r>
+      <w:proofErr w:type="gramEnd"/>
+      <w:r>
+        <w:rPr>
+          <w:rFonts w:ascii="Calibri" w:eastAsia="Calibri" w:hAnsi="Calibri" w:cs="Calibri"/>
+          <w:sz w:val="22"/>
+          <w:szCs w:val="22"/>
+        </w:rPr>
+        <w:t xml:space="preserve">   ) </w:t>
+      </w:r>
+      <w:r>
+        <w:rPr>
+          <w:rFonts w:ascii="Calibri" w:eastAsia="Calibri" w:hAnsi="Calibri" w:cs="Calibri"/>
+          <w:sz w:val="22"/>
+          <w:szCs w:val="22"/>
+        </w:rPr>
+        <w:t>Sim</w:t>
+      </w:r>
+      <w:r>
+        <w:rPr>
+          <w:rFonts w:eastAsia="Calibri"/>
+          <w:sz w:val="22"/>
+          <w:szCs w:val="22"/>
+        </w:rPr>
+        <w:tab/>
+      </w:r>
+      <w:r>
+        <w:rPr>
+          <w:rFonts w:eastAsia="Calibri"/>
+          <w:sz w:val="22"/>
+          <w:szCs w:val="22"/>
+        </w:rPr>
+        <w:tab/>
+      </w:r>
+      <w:r>
+        <w:rPr>
+          <w:rFonts w:ascii="Calibri" w:eastAsia="Calibri" w:hAnsi="Calibri" w:cs="Calibri"/>
+          <w:sz w:val="22"/>
+          <w:szCs w:val="22"/>
+        </w:rPr>
+        <w:t xml:space="preserve">( </w:t>
+      </w:r>
+      <w:r>
+        <w:rPr>
+          <w:rFonts w:ascii="Calibri" w:eastAsia="Calibri" w:hAnsi="Calibri" w:cs="Calibri"/>
+          <w:sz w:val="22"/>
+          <w:szCs w:val="22"/>
+        </w:rPr>
+        <w:t xml:space="preserve">   </w:t>
+      </w:r>
+      <w:r>
+        <w:rPr>
+          <w:rFonts w:ascii="Calibri" w:eastAsia="Calibri" w:hAnsi="Calibri" w:cs="Calibri"/>
+          <w:sz w:val="22"/>
+          <w:szCs w:val="22"/>
+        </w:rPr>
+        <w:t xml:space="preserve">) </w:t>
+      </w:r>
+      <w:r>
+        <w:rPr>
+          <w:rFonts w:ascii="Calibri" w:eastAsia="Calibri" w:hAnsi="Calibri" w:cs="Calibri"/>
+          <w:sz w:val="22"/>
+          <w:szCs w:val="22"/>
+        </w:rPr>
+        <w:t>Não</w:t>
+      </w:r>
+      <w:r>
+        <w:rPr>
+          <w:rFonts w:ascii="Calibri" w:eastAsia="Calibri" w:hAnsi="Calibri" w:cs="Calibri"/>
+          <w:sz w:val="22"/>
+          <w:szCs w:val="22"/>
+        </w:rPr>
+        <w:tab/>
+        <w:t>(   )Talvez</w:t>
+      </w:r>
+    </w:p>
+    <w:p>
+      <w:pPr>
+        <w:rPr>
+          <w:sz w:val="22"/>
+          <w:szCs w:val="22"/>
+        </w:rPr>
+      </w:pPr>
+    </w:p>
+    <w:p>
+      <w:pPr>
+        <w:rPr>
+          <w:sz w:val="22"/>
+          <w:szCs w:val="22"/>
+        </w:rPr>
+      </w:pPr>
+      <w:r>
+        <w:rPr>
+          <w:sz w:val="22"/>
+          <w:szCs w:val="22"/>
+        </w:rPr>
+        <w:t>1</w:t>
+      </w:r>
+      <w:r>
+        <w:rPr>
+          <w:sz w:val="22"/>
+          <w:szCs w:val="22"/>
+        </w:rPr>
+        <w:t>8</w:t>
+      </w:r>
+      <w:r>
+        <w:rPr>
+          <w:sz w:val="22"/>
+          <w:szCs w:val="22"/>
+        </w:rPr>
+        <w:t xml:space="preserve">. </w:t>
+      </w:r>
+      <w:r>
+        <w:rPr>
+          <w:sz w:val="22"/>
+          <w:szCs w:val="22"/>
+        </w:rPr>
+        <w:t>A gramática da linguagem D+ auxilia na compreensão</w:t>
+      </w:r>
+      <w:r>
+        <w:rPr>
+          <w:sz w:val="22"/>
+          <w:szCs w:val="22"/>
+        </w:rPr>
         <w:t>?</w:t>
       </w:r>
     </w:p>
@@ -1867,26 +2705,21 @@
     </w:p>
     <w:p>
       <w:pPr>
-        <w:jc w:val="both"/>
-        <w:rPr>
-          <w:rFonts w:eastAsia="Calibri"/>
-          <w:sz w:val="22"/>
-          <w:szCs w:val="22"/>
-        </w:rPr>
-      </w:pPr>
-    </w:p>
-    <w:p>
-      <w:pPr>
-        <w:jc w:val="both"/>
-        <w:rPr>
-          <w:rFonts w:ascii="Calibri" w:eastAsia="Calibri" w:hAnsi="Calibri" w:cs="Calibri"/>
-          <w:sz w:val="22"/>
-          <w:szCs w:val="22"/>
-        </w:rPr>
-      </w:pPr>
-      <w:r>
-        <w:rPr>
-          <w:rFonts w:ascii="Calibri" w:eastAsia="Calibri" w:hAnsi="Calibri" w:cs="Calibri"/>
+        <w:rPr>
+          <w:sz w:val="22"/>
+          <w:szCs w:val="22"/>
+        </w:rPr>
+      </w:pPr>
+    </w:p>
+    <w:p>
+      <w:pPr>
+        <w:rPr>
+          <w:sz w:val="22"/>
+          <w:szCs w:val="22"/>
+        </w:rPr>
+      </w:pPr>
+      <w:r>
+        <w:rPr>
           <w:sz w:val="22"/>
           <w:szCs w:val="22"/>
         </w:rPr>
@@ -1894,6 +2727,559 @@
       </w:r>
       <w:r>
         <w:rPr>
+          <w:sz w:val="22"/>
+          <w:szCs w:val="22"/>
+        </w:rPr>
+        <w:t>9</w:t>
+      </w:r>
+      <w:r>
+        <w:rPr>
+          <w:sz w:val="22"/>
+          <w:szCs w:val="22"/>
+        </w:rPr>
+        <w:t xml:space="preserve">. </w:t>
+      </w:r>
+      <w:r>
+        <w:rPr>
+          <w:sz w:val="22"/>
+          <w:szCs w:val="22"/>
+        </w:rPr>
+        <w:t>As regras da gramática adicionadas com a cor verde, ajuda a compreender quais regras foram utilizadas no código?</w:t>
+      </w:r>
+      <w:r>
+        <w:rPr>
+          <w:sz w:val="22"/>
+          <w:szCs w:val="22"/>
+        </w:rPr>
+        <w:t xml:space="preserve"> </w:t>
+      </w:r>
+    </w:p>
+    <w:p>
+      <w:pPr>
+        <w:jc w:val="both"/>
+        <w:rPr>
+          <w:rFonts w:ascii="Calibri" w:eastAsia="Calibri" w:hAnsi="Calibri" w:cs="Calibri"/>
+          <w:sz w:val="22"/>
+          <w:szCs w:val="22"/>
+        </w:rPr>
+      </w:pPr>
+      <w:proofErr w:type="gramStart"/>
+      <w:r>
+        <w:rPr>
+          <w:rFonts w:ascii="Calibri" w:eastAsia="Calibri" w:hAnsi="Calibri" w:cs="Calibri"/>
+          <w:sz w:val="22"/>
+          <w:szCs w:val="22"/>
+        </w:rPr>
+        <w:t xml:space="preserve">(  </w:t>
+      </w:r>
+      <w:proofErr w:type="gramEnd"/>
+      <w:r>
+        <w:rPr>
+          <w:rFonts w:ascii="Calibri" w:eastAsia="Calibri" w:hAnsi="Calibri" w:cs="Calibri"/>
+          <w:sz w:val="22"/>
+          <w:szCs w:val="22"/>
+        </w:rPr>
+        <w:t xml:space="preserve">   ) </w:t>
+      </w:r>
+      <w:r>
+        <w:rPr>
+          <w:rFonts w:ascii="Calibri" w:eastAsia="Calibri" w:hAnsi="Calibri" w:cs="Calibri"/>
+          <w:sz w:val="22"/>
+          <w:szCs w:val="22"/>
+        </w:rPr>
+        <w:t>Sim</w:t>
+      </w:r>
+      <w:r>
+        <w:rPr>
+          <w:rFonts w:eastAsia="Calibri"/>
+          <w:sz w:val="22"/>
+          <w:szCs w:val="22"/>
+        </w:rPr>
+        <w:tab/>
+      </w:r>
+      <w:r>
+        <w:rPr>
+          <w:rFonts w:eastAsia="Calibri"/>
+          <w:sz w:val="22"/>
+          <w:szCs w:val="22"/>
+        </w:rPr>
+        <w:tab/>
+      </w:r>
+      <w:r>
+        <w:rPr>
+          <w:rFonts w:ascii="Calibri" w:eastAsia="Calibri" w:hAnsi="Calibri" w:cs="Calibri"/>
+          <w:sz w:val="22"/>
+          <w:szCs w:val="22"/>
+        </w:rPr>
+        <w:t xml:space="preserve">( </w:t>
+      </w:r>
+      <w:r>
+        <w:rPr>
+          <w:rFonts w:ascii="Calibri" w:eastAsia="Calibri" w:hAnsi="Calibri" w:cs="Calibri"/>
+          <w:sz w:val="22"/>
+          <w:szCs w:val="22"/>
+        </w:rPr>
+        <w:t xml:space="preserve">   </w:t>
+      </w:r>
+      <w:r>
+        <w:rPr>
+          <w:rFonts w:ascii="Calibri" w:eastAsia="Calibri" w:hAnsi="Calibri" w:cs="Calibri"/>
+          <w:sz w:val="22"/>
+          <w:szCs w:val="22"/>
+        </w:rPr>
+        <w:t xml:space="preserve">) </w:t>
+      </w:r>
+      <w:r>
+        <w:rPr>
+          <w:rFonts w:ascii="Calibri" w:eastAsia="Calibri" w:hAnsi="Calibri" w:cs="Calibri"/>
+          <w:sz w:val="22"/>
+          <w:szCs w:val="22"/>
+        </w:rPr>
+        <w:t>Não</w:t>
+      </w:r>
+      <w:r>
+        <w:rPr>
+          <w:rFonts w:ascii="Calibri" w:eastAsia="Calibri" w:hAnsi="Calibri" w:cs="Calibri"/>
+          <w:sz w:val="22"/>
+          <w:szCs w:val="22"/>
+        </w:rPr>
+        <w:tab/>
+        <w:t>(   )Talvez</w:t>
+      </w:r>
+    </w:p>
+    <w:p>
+      <w:pPr>
+        <w:rPr>
+          <w:sz w:val="22"/>
+          <w:szCs w:val="22"/>
+        </w:rPr>
+      </w:pPr>
+    </w:p>
+    <w:p>
+      <w:pPr>
+        <w:rPr>
+          <w:sz w:val="22"/>
+          <w:szCs w:val="22"/>
+        </w:rPr>
+      </w:pPr>
+      <w:r>
+        <w:rPr>
+          <w:sz w:val="22"/>
+          <w:szCs w:val="22"/>
+        </w:rPr>
+        <w:t>20</w:t>
+      </w:r>
+      <w:r>
+        <w:rPr>
+          <w:sz w:val="22"/>
+          <w:szCs w:val="22"/>
+        </w:rPr>
+        <w:t xml:space="preserve">. </w:t>
+      </w:r>
+      <w:r>
+        <w:rPr>
+          <w:sz w:val="22"/>
+          <w:szCs w:val="22"/>
+        </w:rPr>
+        <w:t>A árvore sintática gerada do código, facilita na ilustração da análise?</w:t>
+      </w:r>
+    </w:p>
+    <w:p>
+      <w:pPr>
+        <w:jc w:val="both"/>
+        <w:rPr>
+          <w:rFonts w:ascii="Calibri" w:eastAsia="Calibri" w:hAnsi="Calibri" w:cs="Calibri"/>
+          <w:sz w:val="22"/>
+          <w:szCs w:val="22"/>
+        </w:rPr>
+      </w:pPr>
+      <w:proofErr w:type="gramStart"/>
+      <w:r>
+        <w:rPr>
+          <w:rFonts w:ascii="Calibri" w:eastAsia="Calibri" w:hAnsi="Calibri" w:cs="Calibri"/>
+          <w:sz w:val="22"/>
+          <w:szCs w:val="22"/>
+        </w:rPr>
+        <w:t xml:space="preserve">(  </w:t>
+      </w:r>
+      <w:proofErr w:type="gramEnd"/>
+      <w:r>
+        <w:rPr>
+          <w:rFonts w:ascii="Calibri" w:eastAsia="Calibri" w:hAnsi="Calibri" w:cs="Calibri"/>
+          <w:sz w:val="22"/>
+          <w:szCs w:val="22"/>
+        </w:rPr>
+        <w:t xml:space="preserve">   ) </w:t>
+      </w:r>
+      <w:r>
+        <w:rPr>
+          <w:rFonts w:ascii="Calibri" w:eastAsia="Calibri" w:hAnsi="Calibri" w:cs="Calibri"/>
+          <w:sz w:val="22"/>
+          <w:szCs w:val="22"/>
+        </w:rPr>
+        <w:t>Sim</w:t>
+      </w:r>
+      <w:r>
+        <w:rPr>
+          <w:rFonts w:eastAsia="Calibri"/>
+          <w:sz w:val="22"/>
+          <w:szCs w:val="22"/>
+        </w:rPr>
+        <w:tab/>
+      </w:r>
+      <w:r>
+        <w:rPr>
+          <w:rFonts w:eastAsia="Calibri"/>
+          <w:sz w:val="22"/>
+          <w:szCs w:val="22"/>
+        </w:rPr>
+        <w:tab/>
+      </w:r>
+      <w:r>
+        <w:rPr>
+          <w:rFonts w:ascii="Calibri" w:eastAsia="Calibri" w:hAnsi="Calibri" w:cs="Calibri"/>
+          <w:sz w:val="22"/>
+          <w:szCs w:val="22"/>
+        </w:rPr>
+        <w:t xml:space="preserve">( </w:t>
+      </w:r>
+      <w:r>
+        <w:rPr>
+          <w:rFonts w:ascii="Calibri" w:eastAsia="Calibri" w:hAnsi="Calibri" w:cs="Calibri"/>
+          <w:sz w:val="22"/>
+          <w:szCs w:val="22"/>
+        </w:rPr>
+        <w:t xml:space="preserve">   </w:t>
+      </w:r>
+      <w:r>
+        <w:rPr>
+          <w:rFonts w:ascii="Calibri" w:eastAsia="Calibri" w:hAnsi="Calibri" w:cs="Calibri"/>
+          <w:sz w:val="22"/>
+          <w:szCs w:val="22"/>
+        </w:rPr>
+        <w:t xml:space="preserve">) </w:t>
+      </w:r>
+      <w:r>
+        <w:rPr>
+          <w:rFonts w:ascii="Calibri" w:eastAsia="Calibri" w:hAnsi="Calibri" w:cs="Calibri"/>
+          <w:sz w:val="22"/>
+          <w:szCs w:val="22"/>
+        </w:rPr>
+        <w:t>Não</w:t>
+      </w:r>
+      <w:r>
+        <w:rPr>
+          <w:rFonts w:ascii="Calibri" w:eastAsia="Calibri" w:hAnsi="Calibri" w:cs="Calibri"/>
+          <w:sz w:val="22"/>
+          <w:szCs w:val="22"/>
+        </w:rPr>
+        <w:tab/>
+        <w:t>(   )Talvez</w:t>
+      </w:r>
+    </w:p>
+    <w:p>
+      <w:pPr>
+        <w:rPr>
+          <w:sz w:val="22"/>
+          <w:szCs w:val="22"/>
+        </w:rPr>
+      </w:pPr>
+    </w:p>
+    <w:p>
+      <w:pPr>
+        <w:rPr>
+          <w:sz w:val="22"/>
+          <w:szCs w:val="22"/>
+        </w:rPr>
+      </w:pPr>
+      <w:r>
+        <w:rPr>
+          <w:sz w:val="22"/>
+          <w:szCs w:val="22"/>
+        </w:rPr>
+        <w:t>2</w:t>
+      </w:r>
+      <w:r>
+        <w:rPr>
+          <w:sz w:val="22"/>
+          <w:szCs w:val="22"/>
+        </w:rPr>
+        <w:t>1</w:t>
+      </w:r>
+      <w:r>
+        <w:rPr>
+          <w:sz w:val="22"/>
+          <w:szCs w:val="22"/>
+        </w:rPr>
+        <w:t>.</w:t>
+      </w:r>
+      <w:r>
+        <w:rPr>
+          <w:sz w:val="22"/>
+          <w:szCs w:val="22"/>
+        </w:rPr>
+        <w:t xml:space="preserve"> A árvore sintática é fácil de compreender?</w:t>
+      </w:r>
+    </w:p>
+    <w:p>
+      <w:pPr>
+        <w:jc w:val="both"/>
+        <w:rPr>
+          <w:rFonts w:ascii="Calibri" w:eastAsia="Calibri" w:hAnsi="Calibri" w:cs="Calibri"/>
+          <w:sz w:val="22"/>
+          <w:szCs w:val="22"/>
+        </w:rPr>
+      </w:pPr>
+      <w:proofErr w:type="gramStart"/>
+      <w:r>
+        <w:rPr>
+          <w:rFonts w:ascii="Calibri" w:eastAsia="Calibri" w:hAnsi="Calibri" w:cs="Calibri"/>
+          <w:sz w:val="22"/>
+          <w:szCs w:val="22"/>
+        </w:rPr>
+        <w:t xml:space="preserve">(  </w:t>
+      </w:r>
+      <w:proofErr w:type="gramEnd"/>
+      <w:r>
+        <w:rPr>
+          <w:rFonts w:ascii="Calibri" w:eastAsia="Calibri" w:hAnsi="Calibri" w:cs="Calibri"/>
+          <w:sz w:val="22"/>
+          <w:szCs w:val="22"/>
+        </w:rPr>
+        <w:t xml:space="preserve">   ) </w:t>
+      </w:r>
+      <w:r>
+        <w:rPr>
+          <w:rFonts w:ascii="Calibri" w:eastAsia="Calibri" w:hAnsi="Calibri" w:cs="Calibri"/>
+          <w:sz w:val="22"/>
+          <w:szCs w:val="22"/>
+        </w:rPr>
+        <w:t>Sim</w:t>
+      </w:r>
+      <w:r>
+        <w:rPr>
+          <w:rFonts w:eastAsia="Calibri"/>
+          <w:sz w:val="22"/>
+          <w:szCs w:val="22"/>
+        </w:rPr>
+        <w:tab/>
+      </w:r>
+      <w:r>
+        <w:rPr>
+          <w:rFonts w:eastAsia="Calibri"/>
+          <w:sz w:val="22"/>
+          <w:szCs w:val="22"/>
+        </w:rPr>
+        <w:tab/>
+      </w:r>
+      <w:r>
+        <w:rPr>
+          <w:rFonts w:ascii="Calibri" w:eastAsia="Calibri" w:hAnsi="Calibri" w:cs="Calibri"/>
+          <w:sz w:val="22"/>
+          <w:szCs w:val="22"/>
+        </w:rPr>
+        <w:t xml:space="preserve">( </w:t>
+      </w:r>
+      <w:r>
+        <w:rPr>
+          <w:rFonts w:ascii="Calibri" w:eastAsia="Calibri" w:hAnsi="Calibri" w:cs="Calibri"/>
+          <w:sz w:val="22"/>
+          <w:szCs w:val="22"/>
+        </w:rPr>
+        <w:t xml:space="preserve">   </w:t>
+      </w:r>
+      <w:r>
+        <w:rPr>
+          <w:rFonts w:ascii="Calibri" w:eastAsia="Calibri" w:hAnsi="Calibri" w:cs="Calibri"/>
+          <w:sz w:val="22"/>
+          <w:szCs w:val="22"/>
+        </w:rPr>
+        <w:t xml:space="preserve">) </w:t>
+      </w:r>
+      <w:r>
+        <w:rPr>
+          <w:rFonts w:ascii="Calibri" w:eastAsia="Calibri" w:hAnsi="Calibri" w:cs="Calibri"/>
+          <w:sz w:val="22"/>
+          <w:szCs w:val="22"/>
+        </w:rPr>
+        <w:t>Não</w:t>
+      </w:r>
+      <w:r>
+        <w:rPr>
+          <w:rFonts w:ascii="Calibri" w:eastAsia="Calibri" w:hAnsi="Calibri" w:cs="Calibri"/>
+          <w:sz w:val="22"/>
+          <w:szCs w:val="22"/>
+        </w:rPr>
+        <w:tab/>
+        <w:t>(   )Talvez</w:t>
+      </w:r>
+    </w:p>
+    <w:p>
+      <w:pPr>
+        <w:jc w:val="both"/>
+        <w:rPr>
+          <w:rFonts w:ascii="Calibri" w:eastAsia="Calibri" w:hAnsi="Calibri" w:cs="Calibri"/>
+          <w:sz w:val="22"/>
+          <w:szCs w:val="22"/>
+        </w:rPr>
+      </w:pPr>
+    </w:p>
+    <w:p>
+      <w:pPr>
+        <w:jc w:val="both"/>
+        <w:rPr>
+          <w:rFonts w:ascii="Calibri" w:eastAsia="Calibri" w:hAnsi="Calibri" w:cs="Calibri"/>
+          <w:sz w:val="22"/>
+          <w:szCs w:val="22"/>
+        </w:rPr>
+      </w:pPr>
+      <w:r>
+        <w:rPr>
+          <w:rFonts w:ascii="Calibri" w:eastAsia="Calibri" w:hAnsi="Calibri" w:cs="Calibri"/>
+          <w:sz w:val="22"/>
+          <w:szCs w:val="22"/>
+        </w:rPr>
+        <w:t>2</w:t>
+      </w:r>
+      <w:r>
+        <w:rPr>
+          <w:rFonts w:ascii="Calibri" w:eastAsia="Calibri" w:hAnsi="Calibri" w:cs="Calibri"/>
+          <w:sz w:val="22"/>
+          <w:szCs w:val="22"/>
+        </w:rPr>
+        <w:t>2</w:t>
+      </w:r>
+      <w:r>
+        <w:rPr>
+          <w:rFonts w:ascii="Calibri" w:eastAsia="Calibri" w:hAnsi="Calibri" w:cs="Calibri"/>
+          <w:sz w:val="22"/>
+          <w:szCs w:val="22"/>
+        </w:rPr>
+        <w:t>. A tabela de símbolos ficou clara para compreender os identificadores?</w:t>
+      </w:r>
+    </w:p>
+    <w:p>
+      <w:pPr>
+        <w:jc w:val="both"/>
+        <w:rPr>
+          <w:rFonts w:ascii="Calibri" w:eastAsia="Calibri" w:hAnsi="Calibri" w:cs="Calibri"/>
+          <w:sz w:val="22"/>
+          <w:szCs w:val="22"/>
+        </w:rPr>
+      </w:pPr>
+      <w:proofErr w:type="gramStart"/>
+      <w:r>
+        <w:rPr>
+          <w:rFonts w:ascii="Calibri" w:eastAsia="Calibri" w:hAnsi="Calibri" w:cs="Calibri"/>
+          <w:sz w:val="22"/>
+          <w:szCs w:val="22"/>
+        </w:rPr>
+        <w:t xml:space="preserve">(  </w:t>
+      </w:r>
+      <w:proofErr w:type="gramEnd"/>
+      <w:r>
+        <w:rPr>
+          <w:rFonts w:ascii="Calibri" w:eastAsia="Calibri" w:hAnsi="Calibri" w:cs="Calibri"/>
+          <w:sz w:val="22"/>
+          <w:szCs w:val="22"/>
+        </w:rPr>
+        <w:t xml:space="preserve">   ) </w:t>
+      </w:r>
+      <w:r>
+        <w:rPr>
+          <w:rFonts w:ascii="Calibri" w:eastAsia="Calibri" w:hAnsi="Calibri" w:cs="Calibri"/>
+          <w:sz w:val="22"/>
+          <w:szCs w:val="22"/>
+        </w:rPr>
+        <w:t>Sim</w:t>
+      </w:r>
+      <w:r>
+        <w:rPr>
+          <w:rFonts w:eastAsia="Calibri"/>
+          <w:sz w:val="22"/>
+          <w:szCs w:val="22"/>
+        </w:rPr>
+        <w:tab/>
+      </w:r>
+      <w:r>
+        <w:rPr>
+          <w:rFonts w:eastAsia="Calibri"/>
+          <w:sz w:val="22"/>
+          <w:szCs w:val="22"/>
+        </w:rPr>
+        <w:tab/>
+      </w:r>
+      <w:r>
+        <w:rPr>
+          <w:rFonts w:ascii="Calibri" w:eastAsia="Calibri" w:hAnsi="Calibri" w:cs="Calibri"/>
+          <w:sz w:val="22"/>
+          <w:szCs w:val="22"/>
+        </w:rPr>
+        <w:t xml:space="preserve">( </w:t>
+      </w:r>
+      <w:r>
+        <w:rPr>
+          <w:rFonts w:ascii="Calibri" w:eastAsia="Calibri" w:hAnsi="Calibri" w:cs="Calibri"/>
+          <w:sz w:val="22"/>
+          <w:szCs w:val="22"/>
+        </w:rPr>
+        <w:t xml:space="preserve">   </w:t>
+      </w:r>
+      <w:r>
+        <w:rPr>
+          <w:rFonts w:ascii="Calibri" w:eastAsia="Calibri" w:hAnsi="Calibri" w:cs="Calibri"/>
+          <w:sz w:val="22"/>
+          <w:szCs w:val="22"/>
+        </w:rPr>
+        <w:t xml:space="preserve">) </w:t>
+      </w:r>
+      <w:r>
+        <w:rPr>
+          <w:rFonts w:ascii="Calibri" w:eastAsia="Calibri" w:hAnsi="Calibri" w:cs="Calibri"/>
+          <w:sz w:val="22"/>
+          <w:szCs w:val="22"/>
+        </w:rPr>
+        <w:t>Não</w:t>
+      </w:r>
+      <w:r>
+        <w:rPr>
+          <w:rFonts w:ascii="Calibri" w:eastAsia="Calibri" w:hAnsi="Calibri" w:cs="Calibri"/>
+          <w:sz w:val="22"/>
+          <w:szCs w:val="22"/>
+        </w:rPr>
+        <w:tab/>
+        <w:t>(   )Talvez</w:t>
+      </w:r>
+    </w:p>
+    <w:p>
+      <w:pPr>
+        <w:jc w:val="both"/>
+        <w:rPr>
+          <w:rFonts w:ascii="Calibri" w:eastAsia="Calibri" w:hAnsi="Calibri" w:cs="Calibri"/>
+          <w:sz w:val="22"/>
+          <w:szCs w:val="22"/>
+        </w:rPr>
+      </w:pPr>
+    </w:p>
+    <w:p>
+      <w:pPr>
+        <w:jc w:val="both"/>
+        <w:rPr>
+          <w:rFonts w:ascii="Calibri" w:eastAsia="Calibri" w:hAnsi="Calibri" w:cs="Calibri"/>
+          <w:sz w:val="22"/>
+          <w:szCs w:val="22"/>
+        </w:rPr>
+      </w:pPr>
+      <w:r>
+        <w:rPr>
+          <w:rFonts w:ascii="Calibri" w:eastAsia="Calibri" w:hAnsi="Calibri" w:cs="Calibri"/>
+          <w:sz w:val="22"/>
+          <w:szCs w:val="22"/>
+        </w:rPr>
+        <w:t>2</w:t>
+      </w:r>
+      <w:r>
+        <w:rPr>
           <w:rFonts w:ascii="Calibri" w:eastAsia="Calibri" w:hAnsi="Calibri" w:cs="Calibri"/>
           <w:sz w:val="22"/>
           <w:szCs w:val="22"/>
@@ -1906,15 +3292,7 @@
           <w:sz w:val="22"/>
           <w:szCs w:val="22"/>
         </w:rPr>
-        <w:t xml:space="preserve">. </w:t>
-      </w:r>
-      <w:r>
-        <w:rPr>
-          <w:rFonts w:ascii="Calibri" w:eastAsia="Calibri" w:hAnsi="Calibri" w:cs="Calibri"/>
-          <w:sz w:val="22"/>
-          <w:szCs w:val="22"/>
-        </w:rPr>
-        <w:t>Os Autômatos ilustrados auxiliaram na compreensão dos passos da Análise Léxica?</w:t>
+        <w:t>. A tabela de símbolos auxiliou na compreensão?</w:t>
       </w:r>
     </w:p>
     <w:p>
@@ -2009,1469 +3387,51 @@
         <w:tab/>
         <w:t>(   )Talvez</w:t>
       </w:r>
-    </w:p>
-    <w:p>
-      <w:pPr>
-        <w:jc w:val="both"/>
-        <w:rPr>
-          <w:rFonts w:ascii="Calibri" w:eastAsia="Calibri" w:hAnsi="Calibri" w:cs="Calibri"/>
-          <w:sz w:val="22"/>
-          <w:szCs w:val="22"/>
-        </w:rPr>
-      </w:pPr>
-    </w:p>
-    <w:p>
-      <w:pPr>
-        <w:jc w:val="both"/>
-        <w:rPr>
-          <w:rFonts w:ascii="Calibri" w:eastAsia="Calibri" w:hAnsi="Calibri" w:cs="Calibri"/>
-          <w:color w:val="FF0000"/>
-          <w:sz w:val="22"/>
-          <w:szCs w:val="22"/>
-        </w:rPr>
-      </w:pPr>
-      <w:r>
-        <w:rPr>
-          <w:rFonts w:ascii="Calibri" w:eastAsia="Calibri" w:hAnsi="Calibri" w:cs="Calibri"/>
-          <w:color w:val="000000" w:themeColor="text1"/>
-          <w:sz w:val="22"/>
-          <w:szCs w:val="22"/>
-        </w:rPr>
-        <w:t>1</w:t>
-      </w:r>
-      <w:r>
-        <w:rPr>
-          <w:rFonts w:ascii="Calibri" w:eastAsia="Calibri" w:hAnsi="Calibri" w:cs="Calibri"/>
-          <w:color w:val="000000" w:themeColor="text1"/>
-          <w:sz w:val="22"/>
-          <w:szCs w:val="22"/>
-        </w:rPr>
-        <w:t>4</w:t>
-      </w:r>
-      <w:r>
-        <w:rPr>
-          <w:rFonts w:ascii="Calibri" w:eastAsia="Calibri" w:hAnsi="Calibri" w:cs="Calibri"/>
-          <w:color w:val="000000" w:themeColor="text1"/>
-          <w:sz w:val="22"/>
-          <w:szCs w:val="22"/>
-        </w:rPr>
-        <w:t xml:space="preserve">. </w:t>
-      </w:r>
-      <w:r>
-        <w:rPr>
-          <w:rFonts w:ascii="Calibri" w:eastAsia="Calibri" w:hAnsi="Calibri" w:cs="Calibri"/>
-          <w:color w:val="000000" w:themeColor="text1"/>
-          <w:sz w:val="22"/>
-          <w:szCs w:val="22"/>
-        </w:rPr>
-        <w:t>Ficou claro com os autômatos coloridos por onde o código percorreu?</w:t>
-      </w:r>
-    </w:p>
-    <w:p>
-      <w:pPr>
-        <w:jc w:val="both"/>
-        <w:rPr>
-          <w:rFonts w:ascii="Calibri" w:eastAsia="Calibri" w:hAnsi="Calibri" w:cs="Calibri"/>
-          <w:sz w:val="22"/>
-          <w:szCs w:val="22"/>
-        </w:rPr>
-      </w:pPr>
-      <w:proofErr w:type="gramStart"/>
-      <w:r>
-        <w:rPr>
-          <w:rFonts w:ascii="Calibri" w:eastAsia="Calibri" w:hAnsi="Calibri" w:cs="Calibri"/>
-          <w:sz w:val="22"/>
-          <w:szCs w:val="22"/>
-        </w:rPr>
-        <w:t xml:space="preserve">(  </w:t>
-      </w:r>
-      <w:proofErr w:type="gramEnd"/>
-      <w:r>
-        <w:rPr>
-          <w:rFonts w:ascii="Calibri" w:eastAsia="Calibri" w:hAnsi="Calibri" w:cs="Calibri"/>
-          <w:sz w:val="22"/>
-          <w:szCs w:val="22"/>
-        </w:rPr>
-        <w:t xml:space="preserve">   ) </w:t>
-      </w:r>
-      <w:r>
-        <w:rPr>
-          <w:rFonts w:ascii="Calibri" w:eastAsia="Calibri" w:hAnsi="Calibri" w:cs="Calibri"/>
-          <w:sz w:val="22"/>
-          <w:szCs w:val="22"/>
-        </w:rPr>
-        <w:t>Sim</w:t>
-      </w:r>
-      <w:r>
-        <w:rPr>
-          <w:rFonts w:eastAsia="Calibri"/>
-          <w:sz w:val="22"/>
-          <w:szCs w:val="22"/>
-        </w:rPr>
-        <w:tab/>
-      </w:r>
-      <w:r>
-        <w:rPr>
-          <w:rFonts w:eastAsia="Calibri"/>
-          <w:sz w:val="22"/>
-          <w:szCs w:val="22"/>
-        </w:rPr>
-        <w:tab/>
-      </w:r>
-      <w:r>
-        <w:rPr>
-          <w:rFonts w:ascii="Calibri" w:eastAsia="Calibri" w:hAnsi="Calibri" w:cs="Calibri"/>
-          <w:sz w:val="22"/>
-          <w:szCs w:val="22"/>
-        </w:rPr>
-        <w:t xml:space="preserve">( </w:t>
-      </w:r>
-      <w:r>
-        <w:rPr>
-          <w:rFonts w:ascii="Calibri" w:eastAsia="Calibri" w:hAnsi="Calibri" w:cs="Calibri"/>
-          <w:sz w:val="22"/>
-          <w:szCs w:val="22"/>
-        </w:rPr>
-        <w:t xml:space="preserve">   </w:t>
-      </w:r>
-      <w:r>
-        <w:rPr>
-          <w:rFonts w:ascii="Calibri" w:eastAsia="Calibri" w:hAnsi="Calibri" w:cs="Calibri"/>
-          <w:sz w:val="22"/>
-          <w:szCs w:val="22"/>
-        </w:rPr>
-        <w:t xml:space="preserve">) </w:t>
-      </w:r>
-      <w:r>
-        <w:rPr>
-          <w:rFonts w:ascii="Calibri" w:eastAsia="Calibri" w:hAnsi="Calibri" w:cs="Calibri"/>
-          <w:sz w:val="22"/>
-          <w:szCs w:val="22"/>
-        </w:rPr>
-        <w:t>Não</w:t>
-      </w:r>
-      <w:r>
-        <w:rPr>
-          <w:rFonts w:ascii="Calibri" w:eastAsia="Calibri" w:hAnsi="Calibri" w:cs="Calibri"/>
-          <w:sz w:val="22"/>
-          <w:szCs w:val="22"/>
-        </w:rPr>
-        <w:tab/>
-        <w:t>(   )Talvez</w:t>
-      </w:r>
-    </w:p>
-    <w:p>
-      <w:pPr>
-        <w:jc w:val="both"/>
-        <w:rPr>
-          <w:rFonts w:eastAsia="Calibri"/>
-          <w:color w:val="000000"/>
-          <w:sz w:val="22"/>
-          <w:szCs w:val="22"/>
-        </w:rPr>
-      </w:pPr>
-    </w:p>
-    <w:p>
-      <w:pPr>
-        <w:jc w:val="both"/>
-        <w:rPr>
-          <w:rFonts w:ascii="Calibri" w:eastAsia="Calibri" w:hAnsi="Calibri" w:cs="Calibri"/>
-          <w:color w:val="FF0000"/>
-          <w:sz w:val="22"/>
-          <w:szCs w:val="22"/>
-        </w:rPr>
-      </w:pPr>
-      <w:r>
-        <w:rPr>
-          <w:rFonts w:ascii="Calibri" w:eastAsia="Calibri" w:hAnsi="Calibri" w:cs="Calibri"/>
-          <w:color w:val="000000" w:themeColor="text1"/>
-          <w:sz w:val="22"/>
-          <w:szCs w:val="22"/>
-        </w:rPr>
-        <w:t>1</w:t>
-      </w:r>
-      <w:r>
-        <w:rPr>
-          <w:rFonts w:ascii="Calibri" w:eastAsia="Calibri" w:hAnsi="Calibri" w:cs="Calibri"/>
-          <w:color w:val="000000" w:themeColor="text1"/>
-          <w:sz w:val="22"/>
-          <w:szCs w:val="22"/>
-        </w:rPr>
-        <w:t>5</w:t>
-      </w:r>
-      <w:r>
-        <w:rPr>
-          <w:rFonts w:ascii="Calibri" w:eastAsia="Calibri" w:hAnsi="Calibri" w:cs="Calibri"/>
-          <w:color w:val="000000" w:themeColor="text1"/>
-          <w:sz w:val="22"/>
-          <w:szCs w:val="22"/>
-        </w:rPr>
-        <w:t xml:space="preserve">. </w:t>
-      </w:r>
-      <w:r>
-        <w:rPr>
-          <w:rFonts w:ascii="Calibri" w:eastAsia="Calibri" w:hAnsi="Calibri" w:cs="Calibri"/>
-          <w:color w:val="000000" w:themeColor="text1"/>
-          <w:sz w:val="22"/>
-          <w:szCs w:val="22"/>
-        </w:rPr>
-        <w:t>A saída da Analise Sintática ficou clara?</w:t>
-      </w:r>
-    </w:p>
-    <w:p>
-      <w:pPr>
-        <w:jc w:val="both"/>
-        <w:rPr>
-          <w:rFonts w:ascii="Calibri" w:eastAsia="Calibri" w:hAnsi="Calibri" w:cs="Calibri"/>
-          <w:sz w:val="22"/>
-          <w:szCs w:val="22"/>
-        </w:rPr>
-      </w:pPr>
-      <w:proofErr w:type="gramStart"/>
-      <w:r>
-        <w:rPr>
-          <w:rFonts w:ascii="Calibri" w:eastAsia="Calibri" w:hAnsi="Calibri" w:cs="Calibri"/>
-          <w:sz w:val="22"/>
-          <w:szCs w:val="22"/>
-        </w:rPr>
-        <w:t xml:space="preserve">(  </w:t>
-      </w:r>
-      <w:proofErr w:type="gramEnd"/>
-      <w:r>
-        <w:rPr>
-          <w:rFonts w:ascii="Calibri" w:eastAsia="Calibri" w:hAnsi="Calibri" w:cs="Calibri"/>
-          <w:sz w:val="22"/>
-          <w:szCs w:val="22"/>
-        </w:rPr>
-        <w:t xml:space="preserve">   ) </w:t>
-      </w:r>
-      <w:r>
-        <w:rPr>
-          <w:rFonts w:ascii="Calibri" w:eastAsia="Calibri" w:hAnsi="Calibri" w:cs="Calibri"/>
-          <w:sz w:val="22"/>
-          <w:szCs w:val="22"/>
-        </w:rPr>
-        <w:t>Sim</w:t>
-      </w:r>
-      <w:r>
-        <w:rPr>
-          <w:rFonts w:eastAsia="Calibri"/>
-          <w:sz w:val="22"/>
-          <w:szCs w:val="22"/>
-        </w:rPr>
-        <w:tab/>
-      </w:r>
-      <w:r>
-        <w:rPr>
-          <w:rFonts w:eastAsia="Calibri"/>
-          <w:sz w:val="22"/>
-          <w:szCs w:val="22"/>
-        </w:rPr>
-        <w:tab/>
-      </w:r>
-      <w:r>
-        <w:rPr>
-          <w:rFonts w:ascii="Calibri" w:eastAsia="Calibri" w:hAnsi="Calibri" w:cs="Calibri"/>
-          <w:sz w:val="22"/>
-          <w:szCs w:val="22"/>
-        </w:rPr>
-        <w:t xml:space="preserve">( </w:t>
-      </w:r>
-      <w:r>
-        <w:rPr>
-          <w:rFonts w:ascii="Calibri" w:eastAsia="Calibri" w:hAnsi="Calibri" w:cs="Calibri"/>
-          <w:sz w:val="22"/>
-          <w:szCs w:val="22"/>
-        </w:rPr>
-        <w:t xml:space="preserve">   </w:t>
-      </w:r>
-      <w:r>
-        <w:rPr>
-          <w:rFonts w:ascii="Calibri" w:eastAsia="Calibri" w:hAnsi="Calibri" w:cs="Calibri"/>
-          <w:sz w:val="22"/>
-          <w:szCs w:val="22"/>
-        </w:rPr>
-        <w:t xml:space="preserve">) </w:t>
-      </w:r>
-      <w:r>
-        <w:rPr>
-          <w:rFonts w:ascii="Calibri" w:eastAsia="Calibri" w:hAnsi="Calibri" w:cs="Calibri"/>
-          <w:sz w:val="22"/>
-          <w:szCs w:val="22"/>
-        </w:rPr>
-        <w:t>Não</w:t>
-      </w:r>
-      <w:r>
-        <w:rPr>
-          <w:rFonts w:ascii="Calibri" w:eastAsia="Calibri" w:hAnsi="Calibri" w:cs="Calibri"/>
-          <w:sz w:val="22"/>
-          <w:szCs w:val="22"/>
-        </w:rPr>
-        <w:tab/>
-        <w:t>(   )Talve</w:t>
-      </w:r>
-      <w:r>
-        <w:rPr>
-          <w:rFonts w:ascii="Calibri" w:eastAsia="Calibri" w:hAnsi="Calibri" w:cs="Calibri"/>
-          <w:sz w:val="22"/>
-          <w:szCs w:val="22"/>
-        </w:rPr>
-        <w:t>z</w:t>
-      </w:r>
-    </w:p>
-    <w:p>
-      <w:pPr>
-        <w:jc w:val="both"/>
-        <w:rPr>
-          <w:rFonts w:eastAsia="Calibri"/>
-          <w:color w:val="000000"/>
-          <w:sz w:val="22"/>
-          <w:szCs w:val="22"/>
-        </w:rPr>
-      </w:pPr>
-    </w:p>
-    <w:p>
-      <w:pPr>
-        <w:jc w:val="both"/>
-        <w:rPr>
-          <w:rFonts w:ascii="Calibri" w:eastAsia="Calibri" w:hAnsi="Calibri" w:cs="Calibri"/>
-          <w:sz w:val="22"/>
-          <w:szCs w:val="22"/>
-        </w:rPr>
-      </w:pPr>
-      <w:r>
-        <w:rPr>
-          <w:rFonts w:ascii="Calibri" w:eastAsia="Calibri" w:hAnsi="Calibri" w:cs="Calibri"/>
-          <w:sz w:val="22"/>
-          <w:szCs w:val="22"/>
-        </w:rPr>
-        <w:t>1</w:t>
-      </w:r>
-      <w:r>
-        <w:rPr>
-          <w:rFonts w:ascii="Calibri" w:eastAsia="Calibri" w:hAnsi="Calibri" w:cs="Calibri"/>
-          <w:sz w:val="22"/>
-          <w:szCs w:val="22"/>
-        </w:rPr>
-        <w:t>6</w:t>
-      </w:r>
-      <w:r>
-        <w:rPr>
-          <w:rFonts w:ascii="Calibri" w:eastAsia="Calibri" w:hAnsi="Calibri" w:cs="Calibri"/>
-          <w:sz w:val="22"/>
-          <w:szCs w:val="22"/>
-        </w:rPr>
-        <w:t xml:space="preserve">. </w:t>
-      </w:r>
-      <w:r>
-        <w:rPr>
-          <w:rFonts w:ascii="Calibri" w:eastAsia="Calibri" w:hAnsi="Calibri" w:cs="Calibri"/>
-          <w:sz w:val="22"/>
-          <w:szCs w:val="22"/>
-        </w:rPr>
-        <w:t>Está claro por onde o código passou na Análise Sintática, com o auxílio do log?</w:t>
-      </w:r>
-    </w:p>
-    <w:p>
-      <w:pPr>
-        <w:jc w:val="both"/>
-        <w:rPr>
-          <w:rFonts w:ascii="Calibri" w:eastAsia="Calibri" w:hAnsi="Calibri" w:cs="Calibri"/>
-          <w:sz w:val="22"/>
-          <w:szCs w:val="22"/>
-        </w:rPr>
-      </w:pPr>
-      <w:proofErr w:type="gramStart"/>
-      <w:r>
-        <w:rPr>
-          <w:rFonts w:ascii="Calibri" w:eastAsia="Calibri" w:hAnsi="Calibri" w:cs="Calibri"/>
-          <w:sz w:val="22"/>
-          <w:szCs w:val="22"/>
-        </w:rPr>
-        <w:t xml:space="preserve">(  </w:t>
-      </w:r>
-      <w:proofErr w:type="gramEnd"/>
-      <w:r>
-        <w:rPr>
-          <w:rFonts w:ascii="Calibri" w:eastAsia="Calibri" w:hAnsi="Calibri" w:cs="Calibri"/>
-          <w:sz w:val="22"/>
-          <w:szCs w:val="22"/>
-        </w:rPr>
-        <w:t xml:space="preserve">   ) </w:t>
-      </w:r>
-      <w:r>
-        <w:rPr>
-          <w:rFonts w:ascii="Calibri" w:eastAsia="Calibri" w:hAnsi="Calibri" w:cs="Calibri"/>
-          <w:sz w:val="22"/>
-          <w:szCs w:val="22"/>
-        </w:rPr>
-        <w:t>Sim</w:t>
-      </w:r>
-      <w:r>
-        <w:rPr>
-          <w:rFonts w:eastAsia="Calibri"/>
-          <w:sz w:val="22"/>
-          <w:szCs w:val="22"/>
-        </w:rPr>
-        <w:tab/>
-      </w:r>
-      <w:r>
-        <w:rPr>
-          <w:rFonts w:eastAsia="Calibri"/>
-          <w:sz w:val="22"/>
-          <w:szCs w:val="22"/>
-        </w:rPr>
-        <w:tab/>
-      </w:r>
-      <w:r>
-        <w:rPr>
-          <w:rFonts w:ascii="Calibri" w:eastAsia="Calibri" w:hAnsi="Calibri" w:cs="Calibri"/>
-          <w:sz w:val="22"/>
-          <w:szCs w:val="22"/>
-        </w:rPr>
-        <w:t xml:space="preserve">( </w:t>
-      </w:r>
-      <w:r>
-        <w:rPr>
-          <w:rFonts w:ascii="Calibri" w:eastAsia="Calibri" w:hAnsi="Calibri" w:cs="Calibri"/>
-          <w:sz w:val="22"/>
-          <w:szCs w:val="22"/>
-        </w:rPr>
-        <w:t xml:space="preserve">   </w:t>
-      </w:r>
-      <w:r>
-        <w:rPr>
-          <w:rFonts w:ascii="Calibri" w:eastAsia="Calibri" w:hAnsi="Calibri" w:cs="Calibri"/>
-          <w:sz w:val="22"/>
-          <w:szCs w:val="22"/>
-        </w:rPr>
-        <w:t xml:space="preserve">) </w:t>
-      </w:r>
-      <w:r>
-        <w:rPr>
-          <w:rFonts w:ascii="Calibri" w:eastAsia="Calibri" w:hAnsi="Calibri" w:cs="Calibri"/>
-          <w:sz w:val="22"/>
-          <w:szCs w:val="22"/>
-        </w:rPr>
-        <w:t>Não</w:t>
-      </w:r>
-      <w:r>
-        <w:rPr>
-          <w:rFonts w:ascii="Calibri" w:eastAsia="Calibri" w:hAnsi="Calibri" w:cs="Calibri"/>
-          <w:sz w:val="22"/>
-          <w:szCs w:val="22"/>
-        </w:rPr>
-        <w:tab/>
-        <w:t>(   )Talvez</w:t>
-      </w:r>
-    </w:p>
-    <w:p>
-      <w:pPr>
-        <w:jc w:val="both"/>
-        <w:rPr>
-          <w:rFonts w:eastAsia="Calibri"/>
-          <w:sz w:val="22"/>
-          <w:szCs w:val="22"/>
-        </w:rPr>
-      </w:pPr>
-    </w:p>
-    <w:p>
-      <w:pPr>
-        <w:rPr>
-          <w:rFonts w:ascii="Calibri" w:eastAsia="Calibri" w:hAnsi="Calibri" w:cs="Calibri"/>
-          <w:sz w:val="22"/>
-          <w:szCs w:val="22"/>
-        </w:rPr>
-      </w:pPr>
-      <w:r>
-        <w:rPr>
-          <w:rFonts w:ascii="Calibri" w:eastAsia="Calibri" w:hAnsi="Calibri" w:cs="Calibri"/>
-          <w:sz w:val="22"/>
-          <w:szCs w:val="22"/>
-        </w:rPr>
-        <w:t>1</w:t>
-      </w:r>
-      <w:r>
-        <w:rPr>
-          <w:rFonts w:ascii="Calibri" w:eastAsia="Calibri" w:hAnsi="Calibri" w:cs="Calibri"/>
-          <w:sz w:val="22"/>
-          <w:szCs w:val="22"/>
-        </w:rPr>
-        <w:t>7</w:t>
-      </w:r>
-      <w:r>
-        <w:rPr>
-          <w:rFonts w:ascii="Calibri" w:eastAsia="Calibri" w:hAnsi="Calibri" w:cs="Calibri"/>
-          <w:sz w:val="22"/>
-          <w:szCs w:val="22"/>
-        </w:rPr>
-        <w:t xml:space="preserve">. </w:t>
-      </w:r>
-      <w:r>
-        <w:rPr>
-          <w:rFonts w:ascii="Calibri" w:eastAsia="Calibri" w:hAnsi="Calibri" w:cs="Calibri"/>
-          <w:sz w:val="22"/>
-          <w:szCs w:val="22"/>
-        </w:rPr>
-        <w:t>Os erros encontrados na Análise Sintática são indicados de forma clara? com a ajuda da numeração das linhas</w:t>
-      </w:r>
-      <w:r>
-        <w:rPr>
-          <w:rFonts w:ascii="Calibri" w:eastAsia="Calibri" w:hAnsi="Calibri" w:cs="Calibri"/>
-          <w:sz w:val="22"/>
-          <w:szCs w:val="22"/>
-        </w:rPr>
-        <w:t xml:space="preserve">? </w:t>
-      </w:r>
-    </w:p>
-    <w:p>
-      <w:pPr>
-        <w:jc w:val="both"/>
-        <w:rPr>
-          <w:rFonts w:ascii="Calibri" w:eastAsia="Calibri" w:hAnsi="Calibri" w:cs="Calibri"/>
-          <w:sz w:val="22"/>
-          <w:szCs w:val="22"/>
-        </w:rPr>
-      </w:pPr>
-      <w:proofErr w:type="gramStart"/>
-      <w:r>
-        <w:rPr>
-          <w:rFonts w:ascii="Calibri" w:eastAsia="Calibri" w:hAnsi="Calibri" w:cs="Calibri"/>
-          <w:sz w:val="22"/>
-          <w:szCs w:val="22"/>
-        </w:rPr>
-        <w:t xml:space="preserve">(  </w:t>
-      </w:r>
-      <w:proofErr w:type="gramEnd"/>
-      <w:r>
-        <w:rPr>
-          <w:rFonts w:ascii="Calibri" w:eastAsia="Calibri" w:hAnsi="Calibri" w:cs="Calibri"/>
-          <w:sz w:val="22"/>
-          <w:szCs w:val="22"/>
-        </w:rPr>
-        <w:t xml:space="preserve">   ) </w:t>
-      </w:r>
-      <w:r>
-        <w:rPr>
-          <w:rFonts w:ascii="Calibri" w:eastAsia="Calibri" w:hAnsi="Calibri" w:cs="Calibri"/>
-          <w:sz w:val="22"/>
-          <w:szCs w:val="22"/>
-        </w:rPr>
-        <w:t>Sim</w:t>
-      </w:r>
-      <w:r>
-        <w:rPr>
-          <w:rFonts w:eastAsia="Calibri"/>
-          <w:sz w:val="22"/>
-          <w:szCs w:val="22"/>
-        </w:rPr>
-        <w:tab/>
-      </w:r>
-      <w:r>
-        <w:rPr>
-          <w:rFonts w:eastAsia="Calibri"/>
-          <w:sz w:val="22"/>
-          <w:szCs w:val="22"/>
-        </w:rPr>
-        <w:tab/>
-      </w:r>
-      <w:r>
-        <w:rPr>
-          <w:rFonts w:ascii="Calibri" w:eastAsia="Calibri" w:hAnsi="Calibri" w:cs="Calibri"/>
-          <w:sz w:val="22"/>
-          <w:szCs w:val="22"/>
-        </w:rPr>
-        <w:t xml:space="preserve">( </w:t>
-      </w:r>
-      <w:r>
-        <w:rPr>
-          <w:rFonts w:ascii="Calibri" w:eastAsia="Calibri" w:hAnsi="Calibri" w:cs="Calibri"/>
-          <w:sz w:val="22"/>
-          <w:szCs w:val="22"/>
-        </w:rPr>
-        <w:t xml:space="preserve">   </w:t>
-      </w:r>
-      <w:r>
-        <w:rPr>
-          <w:rFonts w:ascii="Calibri" w:eastAsia="Calibri" w:hAnsi="Calibri" w:cs="Calibri"/>
-          <w:sz w:val="22"/>
-          <w:szCs w:val="22"/>
-        </w:rPr>
-        <w:t xml:space="preserve">) </w:t>
-      </w:r>
-      <w:r>
-        <w:rPr>
-          <w:rFonts w:ascii="Calibri" w:eastAsia="Calibri" w:hAnsi="Calibri" w:cs="Calibri"/>
-          <w:sz w:val="22"/>
-          <w:szCs w:val="22"/>
-        </w:rPr>
-        <w:t>Não</w:t>
-      </w:r>
-      <w:r>
-        <w:rPr>
-          <w:rFonts w:ascii="Calibri" w:eastAsia="Calibri" w:hAnsi="Calibri" w:cs="Calibri"/>
-          <w:sz w:val="22"/>
-          <w:szCs w:val="22"/>
-        </w:rPr>
-        <w:tab/>
-        <w:t>(   )Talvez</w:t>
-      </w:r>
-    </w:p>
-    <w:p>
-      <w:pPr>
-        <w:rPr>
-          <w:sz w:val="22"/>
-          <w:szCs w:val="22"/>
-        </w:rPr>
-      </w:pPr>
-    </w:p>
-    <w:p>
-      <w:pPr>
-        <w:rPr>
-          <w:sz w:val="22"/>
-          <w:szCs w:val="22"/>
-        </w:rPr>
-      </w:pPr>
-      <w:r>
-        <w:rPr>
-          <w:sz w:val="22"/>
-          <w:szCs w:val="22"/>
-        </w:rPr>
-        <w:t>1</w:t>
-      </w:r>
-      <w:r>
-        <w:rPr>
-          <w:sz w:val="22"/>
-          <w:szCs w:val="22"/>
-        </w:rPr>
-        <w:t>8</w:t>
-      </w:r>
-      <w:r>
-        <w:rPr>
-          <w:sz w:val="22"/>
-          <w:szCs w:val="22"/>
-        </w:rPr>
-        <w:t xml:space="preserve">. </w:t>
-      </w:r>
-      <w:r>
-        <w:rPr>
-          <w:sz w:val="22"/>
-          <w:szCs w:val="22"/>
-        </w:rPr>
-        <w:t>A gramática da linguagem D+ auxilia na compreensão</w:t>
-      </w:r>
-      <w:r>
-        <w:rPr>
+      <w:bookmarkStart w:id="0" w:name="_GoBack"/>
+      <w:bookmarkEnd w:id="0"/>
+    </w:p>
+    <w:p>
+      <w:pPr>
+        <w:jc w:val="both"/>
+        <w:rPr>
+          <w:rFonts w:ascii="Calibri" w:eastAsia="Calibri" w:hAnsi="Calibri" w:cs="Calibri"/>
+          <w:sz w:val="22"/>
+          <w:szCs w:val="22"/>
+        </w:rPr>
+      </w:pPr>
+    </w:p>
+    <w:p>
+      <w:pPr>
+        <w:jc w:val="both"/>
+        <w:rPr>
+          <w:rFonts w:ascii="Calibri" w:eastAsia="Calibri" w:hAnsi="Calibri" w:cs="Calibri"/>
+          <w:sz w:val="22"/>
+          <w:szCs w:val="22"/>
+        </w:rPr>
+      </w:pPr>
+      <w:r>
+        <w:rPr>
+          <w:rFonts w:ascii="Calibri" w:eastAsia="Calibri" w:hAnsi="Calibri" w:cs="Calibri"/>
+          <w:sz w:val="22"/>
+          <w:szCs w:val="22"/>
+        </w:rPr>
+        <w:t xml:space="preserve">24. Qual parte do framework </w:t>
+      </w:r>
+      <w:r>
+        <w:rPr>
+          <w:rFonts w:ascii="Calibri" w:eastAsia="Calibri" w:hAnsi="Calibri" w:cs="Calibri"/>
+          <w:sz w:val="22"/>
+          <w:szCs w:val="22"/>
+        </w:rPr>
+        <w:t>você achou mais interessante</w:t>
+      </w:r>
+      <w:r>
+        <w:rPr>
+          <w:rFonts w:ascii="Calibri" w:eastAsia="Calibri" w:hAnsi="Calibri" w:cs="Calibri"/>
           <w:sz w:val="22"/>
           <w:szCs w:val="22"/>
         </w:rPr>
         <w:t>?</w:t>
-      </w:r>
-    </w:p>
-    <w:p>
-      <w:pPr>
-        <w:jc w:val="both"/>
-        <w:rPr>
-          <w:rFonts w:ascii="Calibri" w:eastAsia="Calibri" w:hAnsi="Calibri" w:cs="Calibri"/>
-          <w:sz w:val="22"/>
-          <w:szCs w:val="22"/>
-        </w:rPr>
-      </w:pPr>
-      <w:proofErr w:type="gramStart"/>
-      <w:r>
-        <w:rPr>
-          <w:rFonts w:ascii="Calibri" w:eastAsia="Calibri" w:hAnsi="Calibri" w:cs="Calibri"/>
-          <w:sz w:val="22"/>
-          <w:szCs w:val="22"/>
-        </w:rPr>
-        <w:t xml:space="preserve">(  </w:t>
-      </w:r>
-      <w:proofErr w:type="gramEnd"/>
-      <w:r>
-        <w:rPr>
-          <w:rFonts w:ascii="Calibri" w:eastAsia="Calibri" w:hAnsi="Calibri" w:cs="Calibri"/>
-          <w:sz w:val="22"/>
-          <w:szCs w:val="22"/>
-        </w:rPr>
-        <w:t xml:space="preserve">   ) </w:t>
-      </w:r>
-      <w:r>
-        <w:rPr>
-          <w:rFonts w:ascii="Calibri" w:eastAsia="Calibri" w:hAnsi="Calibri" w:cs="Calibri"/>
-          <w:sz w:val="22"/>
-          <w:szCs w:val="22"/>
-        </w:rPr>
-        <w:t>Sim</w:t>
-      </w:r>
-      <w:r>
-        <w:rPr>
-          <w:rFonts w:eastAsia="Calibri"/>
-          <w:sz w:val="22"/>
-          <w:szCs w:val="22"/>
-        </w:rPr>
-        <w:tab/>
-      </w:r>
-      <w:r>
-        <w:rPr>
-          <w:rFonts w:eastAsia="Calibri"/>
-          <w:sz w:val="22"/>
-          <w:szCs w:val="22"/>
-        </w:rPr>
-        <w:tab/>
-      </w:r>
-      <w:r>
-        <w:rPr>
-          <w:rFonts w:ascii="Calibri" w:eastAsia="Calibri" w:hAnsi="Calibri" w:cs="Calibri"/>
-          <w:sz w:val="22"/>
-          <w:szCs w:val="22"/>
-        </w:rPr>
-        <w:t xml:space="preserve">( </w:t>
-      </w:r>
-      <w:r>
-        <w:rPr>
-          <w:rFonts w:ascii="Calibri" w:eastAsia="Calibri" w:hAnsi="Calibri" w:cs="Calibri"/>
-          <w:sz w:val="22"/>
-          <w:szCs w:val="22"/>
-        </w:rPr>
-        <w:t xml:space="preserve">   </w:t>
-      </w:r>
-      <w:r>
-        <w:rPr>
-          <w:rFonts w:ascii="Calibri" w:eastAsia="Calibri" w:hAnsi="Calibri" w:cs="Calibri"/>
-          <w:sz w:val="22"/>
-          <w:szCs w:val="22"/>
-        </w:rPr>
-        <w:t xml:space="preserve">) </w:t>
-      </w:r>
-      <w:r>
-        <w:rPr>
-          <w:rFonts w:ascii="Calibri" w:eastAsia="Calibri" w:hAnsi="Calibri" w:cs="Calibri"/>
-          <w:sz w:val="22"/>
-          <w:szCs w:val="22"/>
-        </w:rPr>
-        <w:t>Não</w:t>
-      </w:r>
-      <w:r>
-        <w:rPr>
-          <w:rFonts w:ascii="Calibri" w:eastAsia="Calibri" w:hAnsi="Calibri" w:cs="Calibri"/>
-          <w:sz w:val="22"/>
-          <w:szCs w:val="22"/>
-        </w:rPr>
-        <w:tab/>
-        <w:t>(   )Talvez</w:t>
-      </w:r>
-    </w:p>
-    <w:p>
-      <w:pPr>
-        <w:rPr>
-          <w:sz w:val="22"/>
-          <w:szCs w:val="22"/>
-        </w:rPr>
-      </w:pPr>
-    </w:p>
-    <w:p>
-      <w:pPr>
-        <w:rPr>
-          <w:sz w:val="22"/>
-          <w:szCs w:val="22"/>
-        </w:rPr>
-      </w:pPr>
-      <w:r>
-        <w:rPr>
-          <w:sz w:val="22"/>
-          <w:szCs w:val="22"/>
-        </w:rPr>
-        <w:t>1</w:t>
-      </w:r>
-      <w:r>
-        <w:rPr>
-          <w:sz w:val="22"/>
-          <w:szCs w:val="22"/>
-        </w:rPr>
-        <w:t>9</w:t>
-      </w:r>
-      <w:r>
-        <w:rPr>
-          <w:sz w:val="22"/>
-          <w:szCs w:val="22"/>
-        </w:rPr>
-        <w:t xml:space="preserve">. </w:t>
-      </w:r>
-      <w:r>
-        <w:rPr>
-          <w:sz w:val="22"/>
-          <w:szCs w:val="22"/>
-        </w:rPr>
-        <w:t>As regras da gramática adicionadas com a cor verde, ajuda a compreender quais regras foram utilizadas no código?</w:t>
-      </w:r>
-      <w:r>
-        <w:rPr>
-          <w:sz w:val="22"/>
-          <w:szCs w:val="22"/>
-        </w:rPr>
-        <w:t xml:space="preserve"> </w:t>
-      </w:r>
-    </w:p>
-    <w:p>
-      <w:pPr>
-        <w:jc w:val="both"/>
-        <w:rPr>
-          <w:rFonts w:ascii="Calibri" w:eastAsia="Calibri" w:hAnsi="Calibri" w:cs="Calibri"/>
-          <w:sz w:val="22"/>
-          <w:szCs w:val="22"/>
-        </w:rPr>
-      </w:pPr>
-      <w:proofErr w:type="gramStart"/>
-      <w:r>
-        <w:rPr>
-          <w:rFonts w:ascii="Calibri" w:eastAsia="Calibri" w:hAnsi="Calibri" w:cs="Calibri"/>
-          <w:sz w:val="22"/>
-          <w:szCs w:val="22"/>
-        </w:rPr>
-        <w:t xml:space="preserve">(  </w:t>
-      </w:r>
-      <w:proofErr w:type="gramEnd"/>
-      <w:r>
-        <w:rPr>
-          <w:rFonts w:ascii="Calibri" w:eastAsia="Calibri" w:hAnsi="Calibri" w:cs="Calibri"/>
-          <w:sz w:val="22"/>
-          <w:szCs w:val="22"/>
-        </w:rPr>
-        <w:t xml:space="preserve">   ) </w:t>
-      </w:r>
-      <w:r>
-        <w:rPr>
-          <w:rFonts w:ascii="Calibri" w:eastAsia="Calibri" w:hAnsi="Calibri" w:cs="Calibri"/>
-          <w:sz w:val="22"/>
-          <w:szCs w:val="22"/>
-        </w:rPr>
-        <w:t>Sim</w:t>
-      </w:r>
-      <w:r>
-        <w:rPr>
-          <w:rFonts w:eastAsia="Calibri"/>
-          <w:sz w:val="22"/>
-          <w:szCs w:val="22"/>
-        </w:rPr>
-        <w:tab/>
-      </w:r>
-      <w:r>
-        <w:rPr>
-          <w:rFonts w:eastAsia="Calibri"/>
-          <w:sz w:val="22"/>
-          <w:szCs w:val="22"/>
-        </w:rPr>
-        <w:tab/>
-      </w:r>
-      <w:r>
-        <w:rPr>
-          <w:rFonts w:ascii="Calibri" w:eastAsia="Calibri" w:hAnsi="Calibri" w:cs="Calibri"/>
-          <w:sz w:val="22"/>
-          <w:szCs w:val="22"/>
-        </w:rPr>
-        <w:t xml:space="preserve">( </w:t>
-      </w:r>
-      <w:r>
-        <w:rPr>
-          <w:rFonts w:ascii="Calibri" w:eastAsia="Calibri" w:hAnsi="Calibri" w:cs="Calibri"/>
-          <w:sz w:val="22"/>
-          <w:szCs w:val="22"/>
-        </w:rPr>
-        <w:t xml:space="preserve">   </w:t>
-      </w:r>
-      <w:r>
-        <w:rPr>
-          <w:rFonts w:ascii="Calibri" w:eastAsia="Calibri" w:hAnsi="Calibri" w:cs="Calibri"/>
-          <w:sz w:val="22"/>
-          <w:szCs w:val="22"/>
-        </w:rPr>
-        <w:t xml:space="preserve">) </w:t>
-      </w:r>
-      <w:r>
-        <w:rPr>
-          <w:rFonts w:ascii="Calibri" w:eastAsia="Calibri" w:hAnsi="Calibri" w:cs="Calibri"/>
-          <w:sz w:val="22"/>
-          <w:szCs w:val="22"/>
-        </w:rPr>
-        <w:t>Não</w:t>
-      </w:r>
-      <w:r>
-        <w:rPr>
-          <w:rFonts w:ascii="Calibri" w:eastAsia="Calibri" w:hAnsi="Calibri" w:cs="Calibri"/>
-          <w:sz w:val="22"/>
-          <w:szCs w:val="22"/>
-        </w:rPr>
-        <w:tab/>
-        <w:t>(   )Talvez</w:t>
-      </w:r>
-    </w:p>
-    <w:p>
-      <w:pPr>
-        <w:rPr>
-          <w:sz w:val="22"/>
-          <w:szCs w:val="22"/>
-        </w:rPr>
-      </w:pPr>
-    </w:p>
-    <w:p>
-      <w:pPr>
-        <w:rPr>
-          <w:sz w:val="22"/>
-          <w:szCs w:val="22"/>
-        </w:rPr>
-      </w:pPr>
-      <w:r>
-        <w:rPr>
-          <w:sz w:val="22"/>
-          <w:szCs w:val="22"/>
-        </w:rPr>
-        <w:t>20</w:t>
-      </w:r>
-      <w:r>
-        <w:rPr>
-          <w:sz w:val="22"/>
-          <w:szCs w:val="22"/>
-        </w:rPr>
-        <w:t xml:space="preserve">. </w:t>
-      </w:r>
-      <w:r>
-        <w:rPr>
-          <w:sz w:val="22"/>
-          <w:szCs w:val="22"/>
-        </w:rPr>
-        <w:t>A árvore sintática gerada do código, facilita na ilustração da análise?</w:t>
-      </w:r>
-    </w:p>
-    <w:p>
-      <w:pPr>
-        <w:jc w:val="both"/>
-        <w:rPr>
-          <w:rFonts w:ascii="Calibri" w:eastAsia="Calibri" w:hAnsi="Calibri" w:cs="Calibri"/>
-          <w:sz w:val="22"/>
-          <w:szCs w:val="22"/>
-        </w:rPr>
-      </w:pPr>
-      <w:proofErr w:type="gramStart"/>
-      <w:r>
-        <w:rPr>
-          <w:rFonts w:ascii="Calibri" w:eastAsia="Calibri" w:hAnsi="Calibri" w:cs="Calibri"/>
-          <w:sz w:val="22"/>
-          <w:szCs w:val="22"/>
-        </w:rPr>
-        <w:t xml:space="preserve">(  </w:t>
-      </w:r>
-      <w:proofErr w:type="gramEnd"/>
-      <w:r>
-        <w:rPr>
-          <w:rFonts w:ascii="Calibri" w:eastAsia="Calibri" w:hAnsi="Calibri" w:cs="Calibri"/>
-          <w:sz w:val="22"/>
-          <w:szCs w:val="22"/>
-        </w:rPr>
-        <w:t xml:space="preserve">   ) </w:t>
-      </w:r>
-      <w:r>
-        <w:rPr>
-          <w:rFonts w:ascii="Calibri" w:eastAsia="Calibri" w:hAnsi="Calibri" w:cs="Calibri"/>
-          <w:sz w:val="22"/>
-          <w:szCs w:val="22"/>
-        </w:rPr>
-        <w:t>Sim</w:t>
-      </w:r>
-      <w:r>
-        <w:rPr>
-          <w:rFonts w:eastAsia="Calibri"/>
-          <w:sz w:val="22"/>
-          <w:szCs w:val="22"/>
-        </w:rPr>
-        <w:tab/>
-      </w:r>
-      <w:r>
-        <w:rPr>
-          <w:rFonts w:eastAsia="Calibri"/>
-          <w:sz w:val="22"/>
-          <w:szCs w:val="22"/>
-        </w:rPr>
-        <w:tab/>
-      </w:r>
-      <w:r>
-        <w:rPr>
-          <w:rFonts w:ascii="Calibri" w:eastAsia="Calibri" w:hAnsi="Calibri" w:cs="Calibri"/>
-          <w:sz w:val="22"/>
-          <w:szCs w:val="22"/>
-        </w:rPr>
-        <w:t xml:space="preserve">( </w:t>
-      </w:r>
-      <w:r>
-        <w:rPr>
-          <w:rFonts w:ascii="Calibri" w:eastAsia="Calibri" w:hAnsi="Calibri" w:cs="Calibri"/>
-          <w:sz w:val="22"/>
-          <w:szCs w:val="22"/>
-        </w:rPr>
-        <w:t xml:space="preserve">   </w:t>
-      </w:r>
-      <w:r>
-        <w:rPr>
-          <w:rFonts w:ascii="Calibri" w:eastAsia="Calibri" w:hAnsi="Calibri" w:cs="Calibri"/>
-          <w:sz w:val="22"/>
-          <w:szCs w:val="22"/>
-        </w:rPr>
-        <w:t xml:space="preserve">) </w:t>
-      </w:r>
-      <w:r>
-        <w:rPr>
-          <w:rFonts w:ascii="Calibri" w:eastAsia="Calibri" w:hAnsi="Calibri" w:cs="Calibri"/>
-          <w:sz w:val="22"/>
-          <w:szCs w:val="22"/>
-        </w:rPr>
-        <w:t>Não</w:t>
-      </w:r>
-      <w:r>
-        <w:rPr>
-          <w:rFonts w:ascii="Calibri" w:eastAsia="Calibri" w:hAnsi="Calibri" w:cs="Calibri"/>
-          <w:sz w:val="22"/>
-          <w:szCs w:val="22"/>
-        </w:rPr>
-        <w:tab/>
-        <w:t>(   )Talvez</w:t>
-      </w:r>
-    </w:p>
-    <w:p>
-      <w:pPr>
-        <w:rPr>
-          <w:sz w:val="22"/>
-          <w:szCs w:val="22"/>
-        </w:rPr>
-      </w:pPr>
-    </w:p>
-    <w:p>
-      <w:pPr>
-        <w:rPr>
-          <w:sz w:val="22"/>
-          <w:szCs w:val="22"/>
-        </w:rPr>
-      </w:pPr>
-      <w:r>
-        <w:rPr>
-          <w:sz w:val="22"/>
-          <w:szCs w:val="22"/>
-        </w:rPr>
-        <w:t>2</w:t>
-      </w:r>
-      <w:r>
-        <w:rPr>
-          <w:sz w:val="22"/>
-          <w:szCs w:val="22"/>
-        </w:rPr>
-        <w:t>1</w:t>
-      </w:r>
-      <w:r>
-        <w:rPr>
-          <w:sz w:val="22"/>
-          <w:szCs w:val="22"/>
-        </w:rPr>
-        <w:t>.</w:t>
-      </w:r>
-      <w:r>
-        <w:rPr>
-          <w:sz w:val="22"/>
-          <w:szCs w:val="22"/>
-        </w:rPr>
-        <w:t xml:space="preserve"> A árvore sintática é fácil de compreender?</w:t>
-      </w:r>
-    </w:p>
-    <w:p>
-      <w:pPr>
-        <w:jc w:val="both"/>
-        <w:rPr>
-          <w:rFonts w:ascii="Calibri" w:eastAsia="Calibri" w:hAnsi="Calibri" w:cs="Calibri"/>
-          <w:sz w:val="22"/>
-          <w:szCs w:val="22"/>
-        </w:rPr>
-      </w:pPr>
-      <w:proofErr w:type="gramStart"/>
-      <w:r>
-        <w:rPr>
-          <w:rFonts w:ascii="Calibri" w:eastAsia="Calibri" w:hAnsi="Calibri" w:cs="Calibri"/>
-          <w:sz w:val="22"/>
-          <w:szCs w:val="22"/>
-        </w:rPr>
-        <w:t xml:space="preserve">(  </w:t>
-      </w:r>
-      <w:proofErr w:type="gramEnd"/>
-      <w:r>
-        <w:rPr>
-          <w:rFonts w:ascii="Calibri" w:eastAsia="Calibri" w:hAnsi="Calibri" w:cs="Calibri"/>
-          <w:sz w:val="22"/>
-          <w:szCs w:val="22"/>
-        </w:rPr>
-        <w:t xml:space="preserve">   ) </w:t>
-      </w:r>
-      <w:r>
-        <w:rPr>
-          <w:rFonts w:ascii="Calibri" w:eastAsia="Calibri" w:hAnsi="Calibri" w:cs="Calibri"/>
-          <w:sz w:val="22"/>
-          <w:szCs w:val="22"/>
-        </w:rPr>
-        <w:t>Sim</w:t>
-      </w:r>
-      <w:r>
-        <w:rPr>
-          <w:rFonts w:eastAsia="Calibri"/>
-          <w:sz w:val="22"/>
-          <w:szCs w:val="22"/>
-        </w:rPr>
-        <w:tab/>
-      </w:r>
-      <w:r>
-        <w:rPr>
-          <w:rFonts w:eastAsia="Calibri"/>
-          <w:sz w:val="22"/>
-          <w:szCs w:val="22"/>
-        </w:rPr>
-        <w:tab/>
-      </w:r>
-      <w:r>
-        <w:rPr>
-          <w:rFonts w:ascii="Calibri" w:eastAsia="Calibri" w:hAnsi="Calibri" w:cs="Calibri"/>
-          <w:sz w:val="22"/>
-          <w:szCs w:val="22"/>
-        </w:rPr>
-        <w:t xml:space="preserve">( </w:t>
-      </w:r>
-      <w:r>
-        <w:rPr>
-          <w:rFonts w:ascii="Calibri" w:eastAsia="Calibri" w:hAnsi="Calibri" w:cs="Calibri"/>
-          <w:sz w:val="22"/>
-          <w:szCs w:val="22"/>
-        </w:rPr>
-        <w:t xml:space="preserve">   </w:t>
-      </w:r>
-      <w:r>
-        <w:rPr>
-          <w:rFonts w:ascii="Calibri" w:eastAsia="Calibri" w:hAnsi="Calibri" w:cs="Calibri"/>
-          <w:sz w:val="22"/>
-          <w:szCs w:val="22"/>
-        </w:rPr>
-        <w:t xml:space="preserve">) </w:t>
-      </w:r>
-      <w:r>
-        <w:rPr>
-          <w:rFonts w:ascii="Calibri" w:eastAsia="Calibri" w:hAnsi="Calibri" w:cs="Calibri"/>
-          <w:sz w:val="22"/>
-          <w:szCs w:val="22"/>
-        </w:rPr>
-        <w:t>Não</w:t>
-      </w:r>
-      <w:r>
-        <w:rPr>
-          <w:rFonts w:ascii="Calibri" w:eastAsia="Calibri" w:hAnsi="Calibri" w:cs="Calibri"/>
-          <w:sz w:val="22"/>
-          <w:szCs w:val="22"/>
-        </w:rPr>
-        <w:tab/>
-        <w:t>(   )Talvez</w:t>
-      </w:r>
-    </w:p>
-    <w:p>
-      <w:pPr>
-        <w:jc w:val="both"/>
-        <w:rPr>
-          <w:rFonts w:ascii="Calibri" w:eastAsia="Calibri" w:hAnsi="Calibri" w:cs="Calibri"/>
-          <w:sz w:val="22"/>
-          <w:szCs w:val="22"/>
-        </w:rPr>
-      </w:pPr>
-    </w:p>
-    <w:p>
-      <w:pPr>
-        <w:jc w:val="both"/>
-        <w:rPr>
-          <w:rFonts w:ascii="Calibri" w:eastAsia="Calibri" w:hAnsi="Calibri" w:cs="Calibri"/>
-          <w:sz w:val="22"/>
-          <w:szCs w:val="22"/>
-        </w:rPr>
-      </w:pPr>
-      <w:r>
-        <w:rPr>
-          <w:rFonts w:ascii="Calibri" w:eastAsia="Calibri" w:hAnsi="Calibri" w:cs="Calibri"/>
-          <w:sz w:val="22"/>
-          <w:szCs w:val="22"/>
-        </w:rPr>
-        <w:t>2</w:t>
-      </w:r>
-      <w:r>
-        <w:rPr>
-          <w:rFonts w:ascii="Calibri" w:eastAsia="Calibri" w:hAnsi="Calibri" w:cs="Calibri"/>
-          <w:sz w:val="22"/>
-          <w:szCs w:val="22"/>
-        </w:rPr>
-        <w:t>2</w:t>
-      </w:r>
-      <w:r>
-        <w:rPr>
-          <w:rFonts w:ascii="Calibri" w:eastAsia="Calibri" w:hAnsi="Calibri" w:cs="Calibri"/>
-          <w:sz w:val="22"/>
-          <w:szCs w:val="22"/>
-        </w:rPr>
-        <w:t>. A tabela de símbolos ficou clara para compreender os identificadores?</w:t>
-      </w:r>
-    </w:p>
-    <w:p>
-      <w:pPr>
-        <w:jc w:val="both"/>
-        <w:rPr>
-          <w:rFonts w:ascii="Calibri" w:eastAsia="Calibri" w:hAnsi="Calibri" w:cs="Calibri"/>
-          <w:sz w:val="22"/>
-          <w:szCs w:val="22"/>
-        </w:rPr>
-      </w:pPr>
-      <w:proofErr w:type="gramStart"/>
-      <w:r>
-        <w:rPr>
-          <w:rFonts w:ascii="Calibri" w:eastAsia="Calibri" w:hAnsi="Calibri" w:cs="Calibri"/>
-          <w:sz w:val="22"/>
-          <w:szCs w:val="22"/>
-        </w:rPr>
-        <w:t xml:space="preserve">(  </w:t>
-      </w:r>
-      <w:proofErr w:type="gramEnd"/>
-      <w:r>
-        <w:rPr>
-          <w:rFonts w:ascii="Calibri" w:eastAsia="Calibri" w:hAnsi="Calibri" w:cs="Calibri"/>
-          <w:sz w:val="22"/>
-          <w:szCs w:val="22"/>
-        </w:rPr>
-        <w:t xml:space="preserve">   ) </w:t>
-      </w:r>
-      <w:r>
-        <w:rPr>
-          <w:rFonts w:ascii="Calibri" w:eastAsia="Calibri" w:hAnsi="Calibri" w:cs="Calibri"/>
-          <w:sz w:val="22"/>
-          <w:szCs w:val="22"/>
-        </w:rPr>
-        <w:t>Sim</w:t>
-      </w:r>
-      <w:r>
-        <w:rPr>
-          <w:rFonts w:eastAsia="Calibri"/>
-          <w:sz w:val="22"/>
-          <w:szCs w:val="22"/>
-        </w:rPr>
-        <w:tab/>
-      </w:r>
-      <w:r>
-        <w:rPr>
-          <w:rFonts w:eastAsia="Calibri"/>
-          <w:sz w:val="22"/>
-          <w:szCs w:val="22"/>
-        </w:rPr>
-        <w:tab/>
-      </w:r>
-      <w:r>
-        <w:rPr>
-          <w:rFonts w:ascii="Calibri" w:eastAsia="Calibri" w:hAnsi="Calibri" w:cs="Calibri"/>
-          <w:sz w:val="22"/>
-          <w:szCs w:val="22"/>
-        </w:rPr>
-        <w:t xml:space="preserve">( </w:t>
-      </w:r>
-      <w:r>
-        <w:rPr>
-          <w:rFonts w:ascii="Calibri" w:eastAsia="Calibri" w:hAnsi="Calibri" w:cs="Calibri"/>
-          <w:sz w:val="22"/>
-          <w:szCs w:val="22"/>
-        </w:rPr>
-        <w:t xml:space="preserve">   </w:t>
-      </w:r>
-      <w:r>
-        <w:rPr>
-          <w:rFonts w:ascii="Calibri" w:eastAsia="Calibri" w:hAnsi="Calibri" w:cs="Calibri"/>
-          <w:sz w:val="22"/>
-          <w:szCs w:val="22"/>
-        </w:rPr>
-        <w:t xml:space="preserve">) </w:t>
-      </w:r>
-      <w:r>
-        <w:rPr>
-          <w:rFonts w:ascii="Calibri" w:eastAsia="Calibri" w:hAnsi="Calibri" w:cs="Calibri"/>
-          <w:sz w:val="22"/>
-          <w:szCs w:val="22"/>
-        </w:rPr>
-        <w:t>Não</w:t>
-      </w:r>
-      <w:r>
-        <w:rPr>
-          <w:rFonts w:ascii="Calibri" w:eastAsia="Calibri" w:hAnsi="Calibri" w:cs="Calibri"/>
-          <w:sz w:val="22"/>
-          <w:szCs w:val="22"/>
-        </w:rPr>
-        <w:tab/>
-        <w:t>(   )Talvez</w:t>
-      </w:r>
-    </w:p>
-    <w:p>
-      <w:pPr>
-        <w:jc w:val="both"/>
-        <w:rPr>
-          <w:rFonts w:ascii="Calibri" w:eastAsia="Calibri" w:hAnsi="Calibri" w:cs="Calibri"/>
-          <w:sz w:val="22"/>
-          <w:szCs w:val="22"/>
-        </w:rPr>
-      </w:pPr>
-    </w:p>
-    <w:p>
-      <w:pPr>
-        <w:jc w:val="both"/>
-        <w:rPr>
-          <w:rFonts w:ascii="Calibri" w:eastAsia="Calibri" w:hAnsi="Calibri" w:cs="Calibri"/>
-          <w:sz w:val="22"/>
-          <w:szCs w:val="22"/>
-        </w:rPr>
-      </w:pPr>
-      <w:r>
-        <w:rPr>
-          <w:rFonts w:ascii="Calibri" w:eastAsia="Calibri" w:hAnsi="Calibri" w:cs="Calibri"/>
-          <w:sz w:val="22"/>
-          <w:szCs w:val="22"/>
-        </w:rPr>
-        <w:t>2</w:t>
-      </w:r>
-      <w:r>
-        <w:rPr>
-          <w:rFonts w:ascii="Calibri" w:eastAsia="Calibri" w:hAnsi="Calibri" w:cs="Calibri"/>
-          <w:sz w:val="22"/>
-          <w:szCs w:val="22"/>
-        </w:rPr>
-        <w:t>3</w:t>
-      </w:r>
-      <w:r>
-        <w:rPr>
-          <w:rFonts w:ascii="Calibri" w:eastAsia="Calibri" w:hAnsi="Calibri" w:cs="Calibri"/>
-          <w:sz w:val="22"/>
-          <w:szCs w:val="22"/>
-        </w:rPr>
-        <w:t>. A tabela de símbolos auxiliou na compreensão?</w:t>
-      </w:r>
-    </w:p>
-    <w:p>
-      <w:pPr>
-        <w:jc w:val="both"/>
-        <w:rPr>
-          <w:rFonts w:ascii="Calibri" w:eastAsia="Calibri" w:hAnsi="Calibri" w:cs="Calibri"/>
-          <w:sz w:val="22"/>
-          <w:szCs w:val="22"/>
-        </w:rPr>
-      </w:pPr>
-      <w:proofErr w:type="gramStart"/>
-      <w:r>
-        <w:rPr>
-          <w:rFonts w:ascii="Calibri" w:eastAsia="Calibri" w:hAnsi="Calibri" w:cs="Calibri"/>
-          <w:sz w:val="22"/>
-          <w:szCs w:val="22"/>
-        </w:rPr>
-        <w:t xml:space="preserve">(  </w:t>
-      </w:r>
-      <w:proofErr w:type="gramEnd"/>
-      <w:r>
-        <w:rPr>
-          <w:rFonts w:ascii="Calibri" w:eastAsia="Calibri" w:hAnsi="Calibri" w:cs="Calibri"/>
-          <w:sz w:val="22"/>
-          <w:szCs w:val="22"/>
-        </w:rPr>
-        <w:t xml:space="preserve">   ) </w:t>
-      </w:r>
-      <w:r>
-        <w:rPr>
-          <w:rFonts w:ascii="Calibri" w:eastAsia="Calibri" w:hAnsi="Calibri" w:cs="Calibri"/>
-          <w:sz w:val="22"/>
-          <w:szCs w:val="22"/>
-        </w:rPr>
-        <w:t>Sim</w:t>
-      </w:r>
-      <w:r>
-        <w:rPr>
-          <w:rFonts w:eastAsia="Calibri"/>
-          <w:sz w:val="22"/>
-          <w:szCs w:val="22"/>
-        </w:rPr>
-        <w:tab/>
-      </w:r>
-      <w:r>
-        <w:rPr>
-          <w:rFonts w:eastAsia="Calibri"/>
-          <w:sz w:val="22"/>
-          <w:szCs w:val="22"/>
-        </w:rPr>
-        <w:tab/>
-      </w:r>
-      <w:r>
-        <w:rPr>
-          <w:rFonts w:ascii="Calibri" w:eastAsia="Calibri" w:hAnsi="Calibri" w:cs="Calibri"/>
-          <w:sz w:val="22"/>
-          <w:szCs w:val="22"/>
-        </w:rPr>
-        <w:t xml:space="preserve">( </w:t>
-      </w:r>
-      <w:r>
-        <w:rPr>
-          <w:rFonts w:ascii="Calibri" w:eastAsia="Calibri" w:hAnsi="Calibri" w:cs="Calibri"/>
-          <w:sz w:val="22"/>
-          <w:szCs w:val="22"/>
-        </w:rPr>
-        <w:t xml:space="preserve">   </w:t>
-      </w:r>
-      <w:r>
-        <w:rPr>
-          <w:rFonts w:ascii="Calibri" w:eastAsia="Calibri" w:hAnsi="Calibri" w:cs="Calibri"/>
-          <w:sz w:val="22"/>
-          <w:szCs w:val="22"/>
-        </w:rPr>
-        <w:t xml:space="preserve">) </w:t>
-      </w:r>
-      <w:r>
-        <w:rPr>
-          <w:rFonts w:ascii="Calibri" w:eastAsia="Calibri" w:hAnsi="Calibri" w:cs="Calibri"/>
-          <w:sz w:val="22"/>
-          <w:szCs w:val="22"/>
-        </w:rPr>
-        <w:t>Não</w:t>
-      </w:r>
-      <w:r>
-        <w:rPr>
-          <w:rFonts w:ascii="Calibri" w:eastAsia="Calibri" w:hAnsi="Calibri" w:cs="Calibri"/>
-          <w:sz w:val="22"/>
-          <w:szCs w:val="22"/>
-        </w:rPr>
-        <w:tab/>
-        <w:t>(   )Talvez</w:t>
-      </w:r>
-    </w:p>
-    <w:p>
-      <w:pPr>
-        <w:jc w:val="both"/>
-        <w:rPr>
-          <w:rFonts w:ascii="Calibri" w:eastAsia="Calibri" w:hAnsi="Calibri" w:cs="Calibri"/>
-          <w:sz w:val="22"/>
-          <w:szCs w:val="22"/>
-        </w:rPr>
-      </w:pPr>
-    </w:p>
-    <w:p>
-      <w:pPr>
-        <w:jc w:val="both"/>
-        <w:rPr>
-          <w:rFonts w:ascii="Calibri" w:eastAsia="Calibri" w:hAnsi="Calibri" w:cs="Calibri"/>
-          <w:sz w:val="22"/>
-          <w:szCs w:val="22"/>
-        </w:rPr>
-      </w:pPr>
-      <w:r>
-        <w:rPr>
-          <w:rFonts w:ascii="Calibri" w:eastAsia="Calibri" w:hAnsi="Calibri" w:cs="Calibri"/>
-          <w:sz w:val="22"/>
-          <w:szCs w:val="22"/>
-        </w:rPr>
-        <w:t>24. Qual parte do framework mais auxilia na compreensão?</w:t>
       </w:r>
     </w:p>
     <w:p>
@@ -3651,39 +3611,7 @@
           <w:sz w:val="22"/>
           <w:szCs w:val="22"/>
         </w:rPr>
-        <w:t>2</w:t>
-      </w:r>
-      <w:r>
-        <w:rPr>
-          <w:rFonts w:ascii="Calibri" w:eastAsia="Calibri" w:hAnsi="Calibri" w:cs="Calibri"/>
-          <w:sz w:val="22"/>
-          <w:szCs w:val="22"/>
-        </w:rPr>
-        <w:t>5</w:t>
-      </w:r>
-      <w:r>
-        <w:rPr>
-          <w:rFonts w:ascii="Calibri" w:eastAsia="Calibri" w:hAnsi="Calibri" w:cs="Calibri"/>
-          <w:sz w:val="22"/>
-          <w:szCs w:val="22"/>
-        </w:rPr>
-        <w:t xml:space="preserve">. </w:t>
-      </w:r>
-      <w:r>
-        <w:rPr>
-          <w:rFonts w:ascii="Calibri" w:eastAsia="Calibri" w:hAnsi="Calibri" w:cs="Calibri"/>
-          <w:sz w:val="22"/>
-          <w:szCs w:val="22"/>
-        </w:rPr>
-        <w:t>Se você tivesse acesso a esta ferramenta no início da matéria, te ajudaria na compreensão</w:t>
-      </w:r>
-      <w:r>
-        <w:rPr>
-          <w:rFonts w:ascii="Calibri" w:eastAsia="Calibri" w:hAnsi="Calibri" w:cs="Calibri"/>
-          <w:sz w:val="22"/>
-          <w:szCs w:val="22"/>
-        </w:rPr>
-        <w:t>?</w:t>
+        <w:t>25. Se você tivesse acesso a esta ferramenta no início da matéria, te ajudaria na compreensão?</w:t>
       </w:r>
     </w:p>
     <w:p>
@@ -3839,8 +3767,6 @@
         </w:rPr>
         <w:tab/>
       </w:r>
-      <w:bookmarkStart w:id="0" w:name="_GoBack"/>
-      <w:bookmarkEnd w:id="0"/>
       <w:r>
         <w:rPr>
           <w:rFonts w:asciiTheme="minorHAnsi" w:eastAsia="Calibri" w:hAnsiTheme="minorHAnsi" w:cstheme="minorHAnsi"/>
@@ -3888,7 +3814,7 @@
       </w:pPr>
     </w:pPrDefault>
   </w:docDefaults>
-  <w:latentStyles w:defLockedState="0" w:defUIPriority="99" w:defSemiHidden="0" w:defUnhideWhenUsed="0" w:defQFormat="0" w:count="377">
+  <w:latentStyles w:defLockedState="0" w:defUIPriority="99" w:defSemiHidden="0" w:defUnhideWhenUsed="0" w:defQFormat="0" w:count="376">
     <w:lsdException w:name="Normal" w:uiPriority="0" w:qFormat="1"/>
     <w:lsdException w:name="heading 1" w:uiPriority="9" w:qFormat="1"/>
     <w:lsdException w:name="heading 2" w:semiHidden="1" w:uiPriority="9" w:unhideWhenUsed="1" w:qFormat="1"/>
@@ -4043,7 +3969,7 @@
     <w:lsdException w:name="Table Web 2" w:semiHidden="1" w:unhideWhenUsed="1"/>
     <w:lsdException w:name="Table Web 3" w:semiHidden="1" w:unhideWhenUsed="1"/>
     <w:lsdException w:name="Balloon Text" w:semiHidden="1" w:unhideWhenUsed="1"/>
-    <w:lsdException w:name="Table Grid" w:semiHidden="1" w:uiPriority="59" w:unhideWhenUsed="1"/>
+    <w:lsdException w:name="Table Grid" w:uiPriority="59"/>
     <w:lsdException w:name="Table Theme" w:semiHidden="1" w:unhideWhenUsed="1"/>
     <w:lsdException w:name="Placeholder Text" w:semiHidden="1"/>
     <w:lsdException w:name="No Spacing" w:uiPriority="1" w:qFormat="1"/>
@@ -4265,7 +4191,6 @@
     <w:lsdException w:name="Hashtag" w:semiHidden="1" w:unhideWhenUsed="1"/>
     <w:lsdException w:name="Unresolved Mention" w:semiHidden="1" w:unhideWhenUsed="1"/>
     <w:lsdException w:name="Smart Link" w:semiHidden="1" w:unhideWhenUsed="1"/>
-    <w:lsdException w:name="Smart Link Error" w:semiHidden="1" w:unhideWhenUsed="1"/>
   </w:latentStyles>
   <w:style w:type="paragraph" w:default="1" w:styleId="Normal">
     <w:name w:val="Normal"/>

</xml_diff>